<commit_message>
subo version final de propuesta
</commit_message>
<xml_diff>
--- a/Docs/Propuesta de proyecto-AlfanoMagali.docx
+++ b/Docs/Propuesta de proyecto-AlfanoMagali.docx
@@ -1,6 +1,6 @@
 
 <file path=word/document.xml><?xml version="1.0" encoding="utf-8"?>
-<w:document xmlns:wpc="http://schemas.microsoft.com/office/word/2010/wordprocessingCanvas" xmlns:cx="http://schemas.microsoft.com/office/drawing/2014/chartex" xmlns:cx1="http://schemas.microsoft.com/office/drawing/2015/9/8/chartex" xmlns:cx2="http://schemas.microsoft.com/office/drawing/2015/10/21/chartex" xmlns:cx3="http://schemas.microsoft.com/office/drawing/2016/5/9/chartex" xmlns:cx4="http://schemas.microsoft.com/office/drawing/2016/5/10/chartex" xmlns:cx5="http://schemas.microsoft.com/office/drawing/2016/5/11/chartex" xmlns:cx6="http://schemas.microsoft.com/office/drawing/2016/5/12/chartex" xmlns:cx7="http://schemas.microsoft.com/office/drawing/2016/5/13/chartex" xmlns:cx8="http://schemas.microsoft.com/office/drawing/2016/5/14/chartex" xmlns:mc="http://schemas.openxmlformats.org/markup-compatibility/2006" xmlns:aink="http://schemas.microsoft.com/office/drawing/2016/ink" xmlns:am3d="http://schemas.microsoft.com/office/drawing/2017/model3d" xmlns:o="urn:schemas-microsoft-com:office:office" xmlns:oel="http://schemas.microsoft.com/office/2019/extlst" xmlns:r="http://schemas.openxmlformats.org/officeDocument/2006/relationships" xmlns:m="http://schemas.openxmlformats.org/officeDocument/2006/math" xmlns:v="urn:schemas-microsoft-com:vml" xmlns:wp14="http://schemas.microsoft.com/office/word/2010/wordprocessingDrawing" xmlns:wp="http://schemas.openxmlformats.org/drawingml/2006/wordprocessingDrawing" xmlns:w10="urn:schemas-microsoft-com:office:word" xmlns:w="http://schemas.openxmlformats.org/wordprocessingml/2006/main" xmlns:w14="http://schemas.microsoft.com/office/word/2010/wordml" xmlns:w15="http://schemas.microsoft.com/office/word/2012/wordml" xmlns:w16cex="http://schemas.microsoft.com/office/word/2018/wordml/cex" xmlns:w16cid="http://schemas.microsoft.com/office/word/2016/wordml/cid" xmlns:w16="http://schemas.microsoft.com/office/word/2018/wordml" xmlns:w16sdtdh="http://schemas.microsoft.com/office/word/2020/wordml/sdtdatahash" xmlns:w16se="http://schemas.microsoft.com/office/word/2015/wordml/symex" xmlns:wpg="http://schemas.microsoft.com/office/word/2010/wordprocessingGroup" xmlns:wpi="http://schemas.microsoft.com/office/word/2010/wordprocessingInk" xmlns:wne="http://schemas.microsoft.com/office/word/2006/wordml" xmlns:wps="http://schemas.microsoft.com/office/word/2010/wordprocessingShape" mc:Ignorable="w14 w15 w16se w16cid w16 w16cex w16sdtdh wp14">
+<w:document xmlns:wpc="http://schemas.microsoft.com/office/word/2010/wordprocessingCanvas" xmlns:cx="http://schemas.microsoft.com/office/drawing/2014/chartex" xmlns:cx1="http://schemas.microsoft.com/office/drawing/2015/9/8/chartex" xmlns:cx2="http://schemas.microsoft.com/office/drawing/2015/10/21/chartex" xmlns:cx3="http://schemas.microsoft.com/office/drawing/2016/5/9/chartex" xmlns:cx4="http://schemas.microsoft.com/office/drawing/2016/5/10/chartex" xmlns:cx5="http://schemas.microsoft.com/office/drawing/2016/5/11/chartex" xmlns:cx6="http://schemas.microsoft.com/office/drawing/2016/5/12/chartex" xmlns:cx7="http://schemas.microsoft.com/office/drawing/2016/5/13/chartex" xmlns:cx8="http://schemas.microsoft.com/office/drawing/2016/5/14/chartex" xmlns:mc="http://schemas.openxmlformats.org/markup-compatibility/2006" xmlns:aink="http://schemas.microsoft.com/office/drawing/2016/ink" xmlns:am3d="http://schemas.microsoft.com/office/drawing/2017/model3d" xmlns:o="urn:schemas-microsoft-com:office:office" xmlns:oel="http://schemas.microsoft.com/office/2019/extlst" xmlns:r="http://schemas.openxmlformats.org/officeDocument/2006/relationships" xmlns:m="http://schemas.openxmlformats.org/officeDocument/2006/math" xmlns:v="urn:schemas-microsoft-com:vml" xmlns:wp14="http://schemas.microsoft.com/office/word/2010/wordprocessingDrawing" xmlns:wp="http://schemas.openxmlformats.org/drawingml/2006/wordprocessingDrawing" xmlns:w10="urn:schemas-microsoft-com:office:word" xmlns:w="http://schemas.openxmlformats.org/wordprocessingml/2006/main" xmlns:w14="http://schemas.microsoft.com/office/word/2010/wordml" xmlns:w15="http://schemas.microsoft.com/office/word/2012/wordml" xmlns:w16cex="http://schemas.microsoft.com/office/word/2018/wordml/cex" xmlns:w16cid="http://schemas.microsoft.com/office/word/2016/wordml/cid" xmlns:w16="http://schemas.microsoft.com/office/word/2018/wordml" xmlns:w16du="http://schemas.microsoft.com/office/word/2023/wordml/word16du" xmlns:w16sdtdh="http://schemas.microsoft.com/office/word/2020/wordml/sdtdatahash" xmlns:w16se="http://schemas.microsoft.com/office/word/2015/wordml/symex" xmlns:wpg="http://schemas.microsoft.com/office/word/2010/wordprocessingGroup" xmlns:wpi="http://schemas.microsoft.com/office/word/2010/wordprocessingInk" xmlns:wne="http://schemas.microsoft.com/office/word/2006/wordml" xmlns:wps="http://schemas.microsoft.com/office/word/2010/wordprocessingShape" mc:Ignorable="w14 w15 w16se w16cid w16 w16cex w16sdtdh wp14">
   <w:body>
     <w:p>
       <w:pPr>
@@ -595,7 +595,37 @@
         <w:rPr>
           <w:sz w:val="72"/>
         </w:rPr>
-        <w:t>Sistema Gestor Sala de Escape</w:t>
+        <w:t xml:space="preserve">Sistema </w:t>
+      </w:r>
+      <w:r>
+        <w:rPr>
+          <w:sz w:val="72"/>
+        </w:rPr>
+        <w:t>De Gestión</w:t>
+      </w:r>
+      <w:r>
+        <w:rPr>
+          <w:sz w:val="72"/>
+        </w:rPr>
+        <w:t xml:space="preserve"> Sal</w:t>
+      </w:r>
+      <w:r>
+        <w:rPr>
+          <w:sz w:val="72"/>
+        </w:rPr>
+        <w:t>ón</w:t>
+      </w:r>
+      <w:r>
+        <w:rPr>
+          <w:sz w:val="72"/>
+        </w:rPr>
+        <w:t xml:space="preserve"> de E</w:t>
+      </w:r>
+      <w:r>
+        <w:rPr>
+          <w:sz w:val="72"/>
+        </w:rPr>
+        <w:t>ventos</w:t>
       </w:r>
     </w:p>
     <w:p>
@@ -1349,11 +1379,9 @@
       <w:r>
         <w:t xml:space="preserve">El sistema de Gestión de Salón de </w:t>
       </w:r>
-      <w:proofErr w:type="gramStart"/>
-      <w:r>
-        <w:t>Eventos,</w:t>
-      </w:r>
-      <w:proofErr w:type="gramEnd"/>
+      <w:r>
+        <w:t>Eventos</w:t>
+      </w:r>
       <w:r>
         <w:t xml:space="preserve"> es un sistema que acompañará al funcionamiento y gestión del Salón de Eventos “La Estancia</w:t>
       </w:r>
@@ -1891,26 +1919,19 @@
         <w:jc w:val="both"/>
       </w:pPr>
       <w:r>
-        <w:t xml:space="preserve">Luego un organizador, la empresa cuenta con 3 personas, que se dedican a la organización, cada uno con conocimientos variados, como </w:t>
-      </w:r>
-      <w:proofErr w:type="spellStart"/>
-      <w:r>
-        <w:t>Wedding</w:t>
-      </w:r>
-      <w:proofErr w:type="spellEnd"/>
-      <w:r>
-        <w:t xml:space="preserve"> </w:t>
-      </w:r>
-      <w:proofErr w:type="spellStart"/>
-      <w:r>
-        <w:t>planner</w:t>
-      </w:r>
-      <w:proofErr w:type="spellEnd"/>
-      <w:r>
-        <w:t>, eventos empresariales, Convenciones, etc.</w:t>
-      </w:r>
-      <w:r>
-        <w:t>, los cuales toman de la lista de reservas confirmadas los eventos próximos, y comienzan a gestionarlos.</w:t>
+        <w:t>Luego un organizador</w:t>
+      </w:r>
+      <w:r>
+        <w:t xml:space="preserve"> </w:t>
+      </w:r>
+      <w:r>
+        <w:t>toma de la lista de reservas confirmadas los eventos próximos, y comienzan a gestionarlos.</w:t>
+      </w:r>
+      <w:r>
+        <w:t xml:space="preserve"> Esta gestión consiste en contactar a los proveedores para los servicios contratados por el cliente, actualizar los </w:t>
+      </w:r>
+      <w:r>
+        <w:t>precios y asegurar recibir los mismos en tiempo y forma.</w:t>
       </w:r>
     </w:p>
     <w:p>
@@ -2041,28 +2062,689 @@
         <w:spacing w:before="21" w:line="259" w:lineRule="auto"/>
         <w:ind w:left="102" w:right="118"/>
         <w:jc w:val="both"/>
-      </w:pPr>
-      <w:r>
+        <w:rPr>
+          <w:color w:val="FF0000"/>
+        </w:rPr>
+      </w:pPr>
+      <w:r>
+        <w:rPr>
+          <w:color w:val="FF0000"/>
+        </w:rPr>
         <w:t>Deberá describir cada uno de los procesos de negocio involucrados en relación con el alcance</w:t>
       </w:r>
       <w:r>
         <w:rPr>
+          <w:color w:val="FF0000"/>
           <w:spacing w:val="1"/>
         </w:rPr>
         <w:t xml:space="preserve"> </w:t>
       </w:r>
       <w:r>
+        <w:rPr>
+          <w:color w:val="FF0000"/>
+        </w:rPr>
         <w:t>descrito anteriormente y relacionados con las diferentes gestiones que realiza la organización en</w:t>
       </w:r>
       <w:r>
         <w:rPr>
+          <w:color w:val="FF0000"/>
           <w:spacing w:val="1"/>
         </w:rPr>
         <w:t xml:space="preserve"> </w:t>
       </w:r>
       <w:r>
+        <w:rPr>
+          <w:color w:val="FF0000"/>
+        </w:rPr>
         <w:t>cuestión.</w:t>
       </w:r>
+    </w:p>
+    <w:p>
+      <w:pPr>
+        <w:pStyle w:val="BodyText"/>
+        <w:spacing w:before="23" w:line="259" w:lineRule="auto"/>
+        <w:ind w:left="102" w:right="116"/>
+        <w:jc w:val="both"/>
+      </w:pPr>
+      <w:r>
+        <w:rPr>
+          <w:b/>
+          <w:bCs/>
+        </w:rPr>
+        <w:t>Vender reserva de salón y servicios</w:t>
+      </w:r>
+      <w:r>
+        <w:rPr>
+          <w:b/>
+          <w:bCs/>
+        </w:rPr>
+        <w:t>:</w:t>
+      </w:r>
+      <w:r>
+        <w:t xml:space="preserve"> </w:t>
+      </w:r>
+    </w:p>
+    <w:p>
+      <w:pPr>
+        <w:pStyle w:val="BodyText"/>
+        <w:numPr>
+          <w:ilvl w:val="0"/>
+          <w:numId w:val="5"/>
+        </w:numPr>
+        <w:spacing w:before="23" w:line="259" w:lineRule="auto"/>
+        <w:ind w:left="709" w:right="116"/>
+        <w:jc w:val="both"/>
+      </w:pPr>
+      <w:r>
+        <w:t>1-</w:t>
+      </w:r>
+      <w:r>
+        <w:t xml:space="preserve">El proceso de reserva y venta se basa en que un cliente se comunique telefónicamente con el recepcionista. </w:t>
+      </w:r>
+    </w:p>
+    <w:p>
+      <w:pPr>
+        <w:pStyle w:val="BodyText"/>
+        <w:numPr>
+          <w:ilvl w:val="0"/>
+          <w:numId w:val="5"/>
+        </w:numPr>
+        <w:spacing w:before="23" w:line="259" w:lineRule="auto"/>
+        <w:ind w:left="709" w:right="116"/>
+        <w:jc w:val="both"/>
+      </w:pPr>
+      <w:r>
+        <w:t>El recepcionista</w:t>
+      </w:r>
+      <w:r>
+        <w:t xml:space="preserve"> lo asesorará en cuanto a las preferencias que el cliente indique para su evento.</w:t>
+      </w:r>
+      <w:r>
+        <w:t xml:space="preserve"> El recepcionista consulta en sistema</w:t>
+      </w:r>
+      <w:r>
+        <w:t xml:space="preserve"> </w:t>
+      </w:r>
+      <w:r>
+        <w:t>si hay una fecha disponible, de no haber le indica las previas o posteriores más cercanas.</w:t>
+      </w:r>
+    </w:p>
+    <w:p>
+      <w:pPr>
+        <w:pStyle w:val="BodyText"/>
+        <w:numPr>
+          <w:ilvl w:val="0"/>
+          <w:numId w:val="5"/>
+        </w:numPr>
+        <w:spacing w:before="23" w:line="259" w:lineRule="auto"/>
+        <w:ind w:left="709" w:right="116"/>
+        <w:jc w:val="both"/>
+      </w:pPr>
+      <w:r>
+        <w:t>E</w:t>
+      </w:r>
+      <w:r>
+        <w:t xml:space="preserve">l </w:t>
+      </w:r>
+      <w:r>
+        <w:t>cliente</w:t>
+      </w:r>
+      <w:r>
+        <w:t xml:space="preserve"> indica una fecha. Además,</w:t>
+      </w:r>
+      <w:r>
+        <w:t xml:space="preserve"> puede optar por una serie de servicios que incluyen desde la comida, la decoración, elementos accesorios como cotillón, barra de tragos, etc</w:t>
+      </w:r>
+      <w:r>
+        <w:t>. las cuales le indicó anteriormente el recepcionista</w:t>
+      </w:r>
+      <w:r>
+        <w:t xml:space="preserve">. </w:t>
+      </w:r>
+    </w:p>
+    <w:p>
+      <w:pPr>
+        <w:pStyle w:val="BodyText"/>
+        <w:numPr>
+          <w:ilvl w:val="0"/>
+          <w:numId w:val="5"/>
+        </w:numPr>
+        <w:spacing w:before="23" w:line="259" w:lineRule="auto"/>
+        <w:ind w:left="709" w:right="116"/>
+        <w:jc w:val="both"/>
+      </w:pPr>
+      <w:r>
+        <w:t xml:space="preserve">El recepcionista </w:t>
+      </w:r>
+      <w:r>
+        <w:t>carga la fecha, la cantidad de personas, y servicios seleccionados.</w:t>
+      </w:r>
+    </w:p>
+    <w:p>
+      <w:pPr>
+        <w:pStyle w:val="BodyText"/>
+        <w:numPr>
+          <w:ilvl w:val="0"/>
+          <w:numId w:val="5"/>
+        </w:numPr>
+        <w:spacing w:before="23" w:line="259" w:lineRule="auto"/>
+        <w:ind w:left="709" w:right="116"/>
+        <w:jc w:val="both"/>
+      </w:pPr>
+      <w:r>
+        <w:t xml:space="preserve">El recepcionista le solicita el DNI y nombre completo del cliente, los cuales carga en el sistema. El sistema le informa si el cliente ya existe, en caso de no existir le solicita un par </w:t>
+      </w:r>
+      <w:r>
+        <w:lastRenderedPageBreak/>
+        <w:t>de datos más, cómo fecha de nacimiento, dirección, correo electrónico,</w:t>
+      </w:r>
+      <w:r>
+        <w:t xml:space="preserve"> empresa o particular</w:t>
+      </w:r>
+      <w:r>
+        <w:t xml:space="preserve"> y teléfonos de contacto.</w:t>
+      </w:r>
+    </w:p>
+    <w:p>
+      <w:pPr>
+        <w:pStyle w:val="BodyText"/>
+        <w:numPr>
+          <w:ilvl w:val="0"/>
+          <w:numId w:val="5"/>
+        </w:numPr>
+        <w:spacing w:before="23" w:line="259" w:lineRule="auto"/>
+        <w:ind w:left="709" w:right="116"/>
+        <w:jc w:val="both"/>
+      </w:pPr>
+      <w:r>
+        <w:t>el recepcionista presiona guardar, y el sistema emite un presupuesto tentativo.</w:t>
+      </w:r>
+    </w:p>
+    <w:p>
+      <w:pPr>
+        <w:pStyle w:val="BodyText"/>
+        <w:numPr>
+          <w:ilvl w:val="0"/>
+          <w:numId w:val="5"/>
+        </w:numPr>
+        <w:spacing w:before="23" w:line="259" w:lineRule="auto"/>
+        <w:ind w:left="709" w:right="116"/>
+        <w:jc w:val="both"/>
+      </w:pPr>
+      <w:r>
+        <w:t>El recepcionista se lo envía por correo electrónico, al cliente.</w:t>
+      </w:r>
+    </w:p>
+    <w:p>
+      <w:pPr>
+        <w:pStyle w:val="BodyText"/>
+        <w:numPr>
+          <w:ilvl w:val="0"/>
+          <w:numId w:val="5"/>
+        </w:numPr>
+        <w:spacing w:before="23" w:line="259" w:lineRule="auto"/>
+        <w:ind w:left="709" w:right="116"/>
+        <w:jc w:val="both"/>
+      </w:pPr>
+      <w:r>
+        <w:t>Si al cliente le satisface, éste le da el ok al recepcionista</w:t>
+      </w:r>
+      <w:r>
+        <w:t xml:space="preserve"> por correo</w:t>
+      </w:r>
+      <w:r>
+        <w:t>.</w:t>
+      </w:r>
+    </w:p>
+    <w:p>
+      <w:pPr>
+        <w:pStyle w:val="BodyText"/>
+        <w:numPr>
+          <w:ilvl w:val="0"/>
+          <w:numId w:val="5"/>
+        </w:numPr>
+        <w:spacing w:before="23" w:line="259" w:lineRule="auto"/>
+        <w:ind w:left="709" w:right="116"/>
+        <w:jc w:val="both"/>
+      </w:pPr>
+      <w:r>
+        <w:t>El recepcionista</w:t>
+      </w:r>
+      <w:r>
+        <w:t xml:space="preserve"> le remite una solicitud de pago de seña, para formalizar la reserva. </w:t>
+      </w:r>
+    </w:p>
+    <w:p>
+      <w:pPr>
+        <w:pStyle w:val="BodyText"/>
+        <w:numPr>
+          <w:ilvl w:val="0"/>
+          <w:numId w:val="5"/>
+        </w:numPr>
+        <w:spacing w:before="23" w:line="259" w:lineRule="auto"/>
+        <w:ind w:left="709" w:right="116"/>
+        <w:jc w:val="both"/>
+      </w:pPr>
+      <w:r>
+        <w:t>El cliente deberá abonar la seña por transferencia bancaria y enviar el comprobante</w:t>
+      </w:r>
+      <w:r>
+        <w:t xml:space="preserve"> por mail.</w:t>
+      </w:r>
+    </w:p>
+    <w:p>
+      <w:pPr>
+        <w:pStyle w:val="BodyText"/>
+        <w:numPr>
+          <w:ilvl w:val="0"/>
+          <w:numId w:val="5"/>
+        </w:numPr>
+        <w:spacing w:before="23" w:line="259" w:lineRule="auto"/>
+        <w:ind w:left="709" w:right="116"/>
+        <w:jc w:val="both"/>
+      </w:pPr>
+      <w:r>
+        <w:t>El recepcionista</w:t>
+      </w:r>
+      <w:r>
+        <w:t xml:space="preserve"> </w:t>
+      </w:r>
+      <w:r>
+        <w:t>carga el numero del comprobante de pago</w:t>
+      </w:r>
+      <w:r>
+        <w:t xml:space="preserve"> a la reserva</w:t>
+      </w:r>
+      <w:r>
+        <w:t xml:space="preserve"> en el sistema</w:t>
+      </w:r>
+      <w:r>
+        <w:t xml:space="preserve">. </w:t>
+      </w:r>
+    </w:p>
+    <w:p>
+      <w:pPr>
+        <w:pStyle w:val="BodyText"/>
+        <w:numPr>
+          <w:ilvl w:val="0"/>
+          <w:numId w:val="5"/>
+        </w:numPr>
+        <w:spacing w:before="23" w:line="259" w:lineRule="auto"/>
+        <w:ind w:left="709" w:right="116"/>
+        <w:jc w:val="both"/>
+      </w:pPr>
+      <w:r>
+        <w:t>El recepcionista envía por mail el contrato al cliente.</w:t>
+      </w:r>
+      <w:r>
+        <w:t xml:space="preserve"> Este contrato proviene de un modelo donde se actualizan los datos del cliente</w:t>
+      </w:r>
+      <w:r>
+        <w:t xml:space="preserve"> y los plazos máximos para saldar el pago total. Estos datos son externos al sistema.</w:t>
+      </w:r>
+    </w:p>
+    <w:p>
+      <w:pPr>
+        <w:pStyle w:val="BodyText"/>
+        <w:numPr>
+          <w:ilvl w:val="0"/>
+          <w:numId w:val="5"/>
+        </w:numPr>
+        <w:spacing w:before="23" w:line="259" w:lineRule="auto"/>
+        <w:ind w:left="709" w:right="116"/>
+        <w:jc w:val="both"/>
+      </w:pPr>
+      <w:r>
+        <w:t>El cliente tendrá 72hs hábiles luego de</w:t>
+      </w:r>
+      <w:r>
+        <w:t>l pago de</w:t>
+      </w:r>
+      <w:r>
+        <w:t xml:space="preserve"> la seña para firmar el contrato </w:t>
+      </w:r>
+      <w:r>
+        <w:t xml:space="preserve">y remitirlo al recepcionista </w:t>
+      </w:r>
+      <w:r>
+        <w:t>y así poder comenzar con la gestión del evento, y no perder la seña.</w:t>
+      </w:r>
+    </w:p>
+    <w:p>
+      <w:pPr>
+        <w:pStyle w:val="BodyText"/>
+        <w:numPr>
+          <w:ilvl w:val="0"/>
+          <w:numId w:val="5"/>
+        </w:numPr>
+        <w:spacing w:before="23" w:line="259" w:lineRule="auto"/>
+        <w:ind w:left="709" w:right="116"/>
+        <w:jc w:val="both"/>
+      </w:pPr>
+      <w:r>
+        <w:t xml:space="preserve">El recepcionista </w:t>
+      </w:r>
+      <w:r>
+        <w:t>recibe por mail el contrato firmado y lo carga sus datos en el sistema, además de la fecha de vencimiento de pago total</w:t>
+      </w:r>
+      <w:r>
+        <w:t xml:space="preserve">, con esto el evento pasa a un estado </w:t>
+      </w:r>
+      <w:r>
+        <w:t>“</w:t>
+      </w:r>
+      <w:r>
+        <w:t>pendiente de organizar</w:t>
+      </w:r>
+      <w:r>
+        <w:t>”</w:t>
+      </w:r>
+      <w:r>
+        <w:t>.</w:t>
+      </w:r>
+    </w:p>
+    <w:p>
+      <w:pPr>
+        <w:pStyle w:val="BodyText"/>
+        <w:spacing w:before="21" w:line="259" w:lineRule="auto"/>
+        <w:ind w:left="720" w:right="118"/>
+        <w:jc w:val="both"/>
+      </w:pPr>
+    </w:p>
+    <w:p>
+      <w:pPr>
+        <w:pStyle w:val="BodyText"/>
+        <w:spacing w:before="21" w:line="259" w:lineRule="auto"/>
+        <w:ind w:right="118"/>
+        <w:jc w:val="both"/>
+        <w:rPr>
+          <w:b/>
+          <w:bCs/>
+        </w:rPr>
+      </w:pPr>
+      <w:r>
+        <w:rPr>
+          <w:b/>
+          <w:bCs/>
+        </w:rPr>
+        <w:t>Organizar evento</w:t>
+      </w:r>
+      <w:r>
+        <w:rPr>
+          <w:b/>
+          <w:bCs/>
+        </w:rPr>
+        <w:t>:</w:t>
+      </w:r>
+      <w:r>
+        <w:rPr>
+          <w:b/>
+          <w:bCs/>
+        </w:rPr>
+        <w:t xml:space="preserve"> </w:t>
+      </w:r>
+    </w:p>
+    <w:p>
+      <w:pPr>
+        <w:pStyle w:val="BodyText"/>
+        <w:numPr>
+          <w:ilvl w:val="0"/>
+          <w:numId w:val="3"/>
+        </w:numPr>
+        <w:spacing w:before="21" w:line="259" w:lineRule="auto"/>
+        <w:ind w:right="118"/>
+        <w:jc w:val="both"/>
+      </w:pPr>
+      <w:r>
+        <w:t>un organizador ingresa al sistema, y este le muestra un listado con los eventos próximos a organizar. El organizador selecciona uno.</w:t>
+      </w:r>
+    </w:p>
+    <w:p>
+      <w:pPr>
+        <w:pStyle w:val="BodyText"/>
+        <w:numPr>
+          <w:ilvl w:val="0"/>
+          <w:numId w:val="3"/>
+        </w:numPr>
+        <w:spacing w:before="21" w:line="259" w:lineRule="auto"/>
+        <w:ind w:right="118"/>
+        <w:jc w:val="both"/>
+      </w:pPr>
+      <w:r>
+        <w:t>El sistema le muestra por pantalla los datos del evento, fecha, cantidad de personas, servicios contratados, tipo de pago (Parcial/seña o Completo), datos del cliente, y un botón Gestionar.</w:t>
+      </w:r>
+    </w:p>
+    <w:p>
+      <w:pPr>
+        <w:pStyle w:val="BodyText"/>
+        <w:numPr>
+          <w:ilvl w:val="0"/>
+          <w:numId w:val="3"/>
+        </w:numPr>
+        <w:spacing w:before="21" w:line="259" w:lineRule="auto"/>
+        <w:ind w:right="118"/>
+        <w:jc w:val="both"/>
+      </w:pPr>
+      <w:r>
+        <w:t>E</w:t>
+      </w:r>
+      <w:r>
+        <w:t>l</w:t>
+      </w:r>
+      <w:r>
+        <w:t xml:space="preserve"> organizador presiona Gestionar, y éste queda asignado como organizador del evento.</w:t>
+      </w:r>
+    </w:p>
+    <w:p>
+      <w:pPr>
+        <w:pStyle w:val="BodyText"/>
+        <w:numPr>
+          <w:ilvl w:val="0"/>
+          <w:numId w:val="3"/>
+        </w:numPr>
+        <w:spacing w:before="21" w:line="259" w:lineRule="auto"/>
+        <w:ind w:right="118"/>
+        <w:jc w:val="both"/>
+      </w:pPr>
+      <w:r>
+        <w:t>El sistema le solicita que seleccione a los proveedores con los que se llevará a cabo el evento. Y permite elegir a los proveedores según cada servicio, allí le muestra los datos de contacto, para que el organizador se comunique telefónicamente con cada uno y así pueda tomar la mejor decisión.</w:t>
+      </w:r>
+    </w:p>
+    <w:p>
+      <w:pPr>
+        <w:pStyle w:val="BodyText"/>
+        <w:numPr>
+          <w:ilvl w:val="0"/>
+          <w:numId w:val="3"/>
+        </w:numPr>
+        <w:spacing w:before="21" w:line="259" w:lineRule="auto"/>
+        <w:ind w:right="118"/>
+        <w:jc w:val="both"/>
+      </w:pPr>
+      <w:r>
+        <w:t xml:space="preserve">En caso de no encontrar a un proveedor podrá ingresar uno nuevo en esa pantalla, el sistema le solicitará los datos: razón social, </w:t>
+      </w:r>
+      <w:proofErr w:type="spellStart"/>
+      <w:r>
+        <w:t>cuit</w:t>
+      </w:r>
+      <w:proofErr w:type="spellEnd"/>
+      <w:r>
+        <w:t>, numero de teléfono, mail de contacto, tipos de servicios que brinda, precio por persona y un índice de actualización de precio.</w:t>
+      </w:r>
+    </w:p>
+    <w:p>
+      <w:pPr>
+        <w:pStyle w:val="BodyText"/>
+        <w:numPr>
+          <w:ilvl w:val="0"/>
+          <w:numId w:val="3"/>
+        </w:numPr>
+        <w:spacing w:before="21" w:line="259" w:lineRule="auto"/>
+        <w:ind w:right="118"/>
+        <w:jc w:val="both"/>
+      </w:pPr>
+      <w:r>
+        <w:t>El organizador carga a los proveedores que eligió y presiona guardar. Ahora el evento pasa a un estado “organizado”.</w:t>
+      </w:r>
+    </w:p>
+    <w:p>
+      <w:pPr>
+        <w:pStyle w:val="BodyText"/>
+        <w:spacing w:before="21" w:line="259" w:lineRule="auto"/>
+        <w:ind w:left="720" w:right="118"/>
+        <w:jc w:val="both"/>
+      </w:pPr>
+    </w:p>
+    <w:p>
+      <w:pPr>
+        <w:pStyle w:val="BodyText"/>
+        <w:spacing w:before="21" w:line="259" w:lineRule="auto"/>
+        <w:ind w:left="720" w:right="118"/>
+        <w:jc w:val="both"/>
+      </w:pPr>
+    </w:p>
+    <w:p>
+      <w:pPr>
+        <w:pStyle w:val="BodyText"/>
+        <w:spacing w:before="21" w:line="259" w:lineRule="auto"/>
+        <w:ind w:right="118"/>
+        <w:jc w:val="both"/>
+        <w:rPr>
+          <w:b/>
+          <w:bCs/>
+        </w:rPr>
+      </w:pPr>
+      <w:r>
+        <w:rPr>
+          <w:b/>
+          <w:bCs/>
+        </w:rPr>
+        <w:t>Alertas</w:t>
+      </w:r>
+      <w:r>
+        <w:rPr>
+          <w:b/>
+          <w:bCs/>
+        </w:rPr>
+        <w:t xml:space="preserve"> y cancelación</w:t>
+      </w:r>
+      <w:r>
+        <w:rPr>
+          <w:b/>
+          <w:bCs/>
+        </w:rPr>
+        <w:t xml:space="preserve"> de eventos:</w:t>
+      </w:r>
+    </w:p>
+    <w:p>
+      <w:pPr>
+        <w:pStyle w:val="BodyText"/>
+        <w:numPr>
+          <w:ilvl w:val="0"/>
+          <w:numId w:val="4"/>
+        </w:numPr>
+        <w:spacing w:before="21" w:line="259" w:lineRule="auto"/>
+        <w:ind w:right="118"/>
+        <w:jc w:val="both"/>
+      </w:pPr>
+      <w:r>
+        <w:t xml:space="preserve">El sistema enviará mail a los organizadores de cada evento </w:t>
+      </w:r>
+      <w:r>
+        <w:t>un mes</w:t>
+      </w:r>
+      <w:r>
+        <w:t xml:space="preserve"> antes </w:t>
+      </w:r>
+      <w:r>
+        <w:t>de</w:t>
+      </w:r>
+      <w:r>
+        <w:t xml:space="preserve"> los plazos de vencimiento de los eventos no saldados.</w:t>
+      </w:r>
+    </w:p>
+    <w:p>
+      <w:pPr>
+        <w:pStyle w:val="BodyText"/>
+        <w:numPr>
+          <w:ilvl w:val="0"/>
+          <w:numId w:val="4"/>
+        </w:numPr>
+        <w:spacing w:before="21" w:line="259" w:lineRule="auto"/>
+        <w:ind w:right="118"/>
+        <w:jc w:val="both"/>
+      </w:pPr>
+      <w:r>
+        <w:t>El organizador consultará en el sistema sobre sus eventos, buscando a los que no estén pagos, y podrá entrar en cada uno, para consultar el teléfono de los clientes.</w:t>
+      </w:r>
+    </w:p>
+    <w:p>
+      <w:pPr>
+        <w:pStyle w:val="BodyText"/>
+        <w:numPr>
+          <w:ilvl w:val="0"/>
+          <w:numId w:val="4"/>
+        </w:numPr>
+        <w:spacing w:before="21" w:line="259" w:lineRule="auto"/>
+        <w:ind w:right="118"/>
+        <w:jc w:val="both"/>
+      </w:pPr>
+      <w:r>
+        <w:t xml:space="preserve">El organizador podrá cancelar un evento. En caso de hacerlo, presiona el botón cancelar, y </w:t>
+      </w:r>
+      <w:r>
+        <w:lastRenderedPageBreak/>
+        <w:t xml:space="preserve">el evento pasa a un estado “cancelado”. Esto envía </w:t>
+      </w:r>
+      <w:r>
+        <w:t>una alerta</w:t>
+      </w:r>
+      <w:r>
+        <w:t xml:space="preserve"> por mail a todos los organizadores y recepcionistas.</w:t>
+      </w:r>
+    </w:p>
+    <w:p>
+      <w:pPr>
+        <w:pStyle w:val="BodyText"/>
+        <w:numPr>
+          <w:ilvl w:val="0"/>
+          <w:numId w:val="4"/>
+        </w:numPr>
+        <w:spacing w:before="21" w:line="259" w:lineRule="auto"/>
+        <w:ind w:right="118"/>
+        <w:jc w:val="both"/>
+      </w:pPr>
+      <w:r>
+        <w:t xml:space="preserve">El sistema luego de “finalizado” un evento, al cual se llega cuando se encuentra pago y se vence la fecha del evento, solicita al organizador que cargue un </w:t>
+      </w:r>
+      <w:proofErr w:type="spellStart"/>
+      <w:r>
+        <w:t>feedback</w:t>
+      </w:r>
+      <w:proofErr w:type="spellEnd"/>
+      <w:r>
+        <w:t xml:space="preserve"> de los proveedores involucrados, teniendo que asignarle</w:t>
+      </w:r>
+      <w:r>
+        <w:t xml:space="preserve"> una puntuación de acuerdo a cómo se dio el servicio. Esto es una escala del 0 al 10 y un campo de texto libre donde podrá ingresar alguna observación. Con esto se construirá la reputación de los proveedores.</w:t>
+      </w:r>
+    </w:p>
+    <w:p>
+      <w:pPr>
+        <w:pStyle w:val="BodyText"/>
+        <w:spacing w:before="21" w:line="259" w:lineRule="auto"/>
+        <w:ind w:left="720" w:right="118"/>
+        <w:jc w:val="both"/>
+      </w:pPr>
+    </w:p>
+    <w:p>
+      <w:pPr>
+        <w:pStyle w:val="BodyText"/>
+        <w:spacing w:before="21" w:line="259" w:lineRule="auto"/>
+        <w:ind w:right="118"/>
+        <w:jc w:val="both"/>
+      </w:pPr>
     </w:p>
     <w:p>
       <w:pPr>
@@ -2081,90 +2763,270 @@
         <w:pStyle w:val="BodyText"/>
         <w:spacing w:before="23" w:line="259" w:lineRule="auto"/>
         <w:ind w:left="102" w:right="827"/>
-      </w:pPr>
-      <w:r>
+        <w:rPr>
+          <w:color w:val="FF0000"/>
+        </w:rPr>
+      </w:pPr>
+      <w:r>
+        <w:rPr>
+          <w:color w:val="FF0000"/>
+        </w:rPr>
         <w:t>Considere que el proyecto deberá tener como producto un sistema, el cual deberá generar</w:t>
       </w:r>
       <w:r>
         <w:rPr>
+          <w:color w:val="FF0000"/>
           <w:spacing w:val="-47"/>
         </w:rPr>
         <w:t xml:space="preserve"> </w:t>
       </w:r>
       <w:r>
+        <w:rPr>
+          <w:color w:val="FF0000"/>
+        </w:rPr>
         <w:t>información que asista a la toma de decisiones. No se considerarán como información, las</w:t>
       </w:r>
       <w:r>
         <w:rPr>
+          <w:color w:val="FF0000"/>
           <w:spacing w:val="1"/>
         </w:rPr>
         <w:t xml:space="preserve"> </w:t>
       </w:r>
       <w:r>
+        <w:rPr>
+          <w:color w:val="FF0000"/>
+        </w:rPr>
         <w:t>consultas</w:t>
       </w:r>
       <w:r>
         <w:rPr>
+          <w:color w:val="FF0000"/>
           <w:spacing w:val="-3"/>
         </w:rPr>
         <w:t xml:space="preserve"> </w:t>
       </w:r>
       <w:r>
+        <w:rPr>
+          <w:color w:val="FF0000"/>
+        </w:rPr>
         <w:t>a la base</w:t>
       </w:r>
       <w:r>
         <w:rPr>
+          <w:color w:val="FF0000"/>
           <w:spacing w:val="1"/>
         </w:rPr>
         <w:t xml:space="preserve"> </w:t>
       </w:r>
       <w:r>
+        <w:rPr>
+          <w:color w:val="FF0000"/>
+        </w:rPr>
         <w:t>de</w:t>
       </w:r>
       <w:r>
         <w:rPr>
+          <w:color w:val="FF0000"/>
           <w:spacing w:val="1"/>
         </w:rPr>
         <w:t xml:space="preserve"> </w:t>
       </w:r>
       <w:r>
+        <w:rPr>
+          <w:color w:val="FF0000"/>
+        </w:rPr>
         <w:t>datos</w:t>
       </w:r>
       <w:r>
         <w:rPr>
+          <w:color w:val="FF0000"/>
           <w:spacing w:val="-1"/>
         </w:rPr>
         <w:t xml:space="preserve"> </w:t>
       </w:r>
       <w:r>
+        <w:rPr>
+          <w:color w:val="FF0000"/>
+        </w:rPr>
         <w:t>sino a</w:t>
       </w:r>
       <w:r>
         <w:rPr>
+          <w:color w:val="FF0000"/>
           <w:spacing w:val="-2"/>
         </w:rPr>
         <w:t xml:space="preserve"> </w:t>
       </w:r>
       <w:r>
+        <w:rPr>
+          <w:color w:val="FF0000"/>
+        </w:rPr>
         <w:t>los</w:t>
       </w:r>
       <w:r>
         <w:rPr>
+          <w:color w:val="FF0000"/>
           <w:spacing w:val="-3"/>
         </w:rPr>
         <w:t xml:space="preserve"> </w:t>
       </w:r>
       <w:r>
+        <w:rPr>
+          <w:color w:val="FF0000"/>
+        </w:rPr>
         <w:t>datos procesados por</w:t>
       </w:r>
       <w:r>
         <w:rPr>
+          <w:color w:val="FF0000"/>
           <w:spacing w:val="-1"/>
         </w:rPr>
         <w:t xml:space="preserve"> </w:t>
       </w:r>
       <w:r>
+        <w:rPr>
+          <w:color w:val="FF0000"/>
+        </w:rPr>
         <w:t>el</w:t>
+      </w:r>
+      <w:r>
+        <w:rPr>
+          <w:color w:val="FF0000"/>
+        </w:rPr>
+        <w:t>:</w:t>
+      </w:r>
+    </w:p>
+    <w:p>
+      <w:pPr>
+        <w:pStyle w:val="BodyText"/>
+        <w:spacing w:before="23" w:line="259" w:lineRule="auto"/>
+        <w:ind w:left="102" w:right="827"/>
+        <w:rPr>
+          <w:color w:val="FF0000"/>
+        </w:rPr>
+      </w:pPr>
+    </w:p>
+    <w:p>
+      <w:pPr>
+        <w:pStyle w:val="BodyText"/>
+        <w:spacing w:before="23" w:line="259" w:lineRule="auto"/>
+        <w:ind w:left="102" w:right="827"/>
+        <w:rPr>
+          <w:color w:val="000000" w:themeColor="text1"/>
+        </w:rPr>
+      </w:pPr>
+      <w:r>
+        <w:rPr>
+          <w:color w:val="000000" w:themeColor="text1"/>
+        </w:rPr>
+        <w:t>El sistema generará los siguientes listados:</w:t>
+      </w:r>
+    </w:p>
+    <w:p>
+      <w:pPr>
+        <w:pStyle w:val="BodyText"/>
+        <w:numPr>
+          <w:ilvl w:val="0"/>
+          <w:numId w:val="2"/>
+        </w:numPr>
+        <w:spacing w:before="23" w:line="259" w:lineRule="auto"/>
+        <w:ind w:right="827"/>
+        <w:rPr>
+          <w:color w:val="000000" w:themeColor="text1"/>
+        </w:rPr>
+      </w:pPr>
+      <w:r>
+        <w:rPr>
+          <w:color w:val="000000" w:themeColor="text1"/>
+        </w:rPr>
+        <w:t>Proveedores cuya información no se haya actualizado en los últimos 30 días.</w:t>
+      </w:r>
+    </w:p>
+    <w:p>
+      <w:pPr>
+        <w:pStyle w:val="BodyText"/>
+        <w:numPr>
+          <w:ilvl w:val="0"/>
+          <w:numId w:val="2"/>
+        </w:numPr>
+        <w:spacing w:before="23" w:line="259" w:lineRule="auto"/>
+        <w:ind w:right="827"/>
+        <w:rPr>
+          <w:color w:val="000000" w:themeColor="text1"/>
+        </w:rPr>
+      </w:pPr>
+      <w:r>
+        <w:rPr>
+          <w:color w:val="000000" w:themeColor="text1"/>
+        </w:rPr>
+        <w:t>Meses del año donde el salón/es está mas ocioso, para poder hacer reformas o promociones.</w:t>
+      </w:r>
+    </w:p>
+    <w:p>
+      <w:pPr>
+        <w:pStyle w:val="BodyText"/>
+        <w:numPr>
+          <w:ilvl w:val="0"/>
+          <w:numId w:val="2"/>
+        </w:numPr>
+        <w:spacing w:before="23" w:line="259" w:lineRule="auto"/>
+        <w:ind w:right="827"/>
+        <w:rPr>
+          <w:color w:val="000000" w:themeColor="text1"/>
+        </w:rPr>
+      </w:pPr>
+      <w:r>
+        <w:rPr>
+          <w:color w:val="000000" w:themeColor="text1"/>
+        </w:rPr>
+        <w:t>Clientes frecuentes, aquellos con más de 2 contrataciones.</w:t>
+      </w:r>
+    </w:p>
+    <w:p>
+      <w:pPr>
+        <w:pStyle w:val="BodyText"/>
+        <w:numPr>
+          <w:ilvl w:val="0"/>
+          <w:numId w:val="2"/>
+        </w:numPr>
+        <w:spacing w:before="23" w:line="259" w:lineRule="auto"/>
+        <w:ind w:right="827"/>
+        <w:rPr>
+          <w:color w:val="000000" w:themeColor="text1"/>
+        </w:rPr>
+      </w:pPr>
+      <w:r>
+        <w:rPr>
+          <w:color w:val="000000" w:themeColor="text1"/>
+        </w:rPr>
+        <w:t>Clientes empresas para contactarlos de forma anticipada para eventos empresariales.</w:t>
+      </w:r>
+    </w:p>
+    <w:p>
+      <w:pPr>
+        <w:pStyle w:val="BodyText"/>
+        <w:numPr>
+          <w:ilvl w:val="0"/>
+          <w:numId w:val="2"/>
+        </w:numPr>
+        <w:spacing w:before="23" w:line="259" w:lineRule="auto"/>
+        <w:ind w:right="827"/>
+        <w:rPr>
+          <w:color w:val="000000" w:themeColor="text1"/>
+        </w:rPr>
+      </w:pPr>
+      <w:r>
+        <w:rPr>
+          <w:color w:val="000000" w:themeColor="text1"/>
+        </w:rPr>
+        <w:t>Proveedores potenciales para reemplazar</w:t>
+      </w:r>
+      <w:r>
+        <w:rPr>
+          <w:color w:val="000000" w:themeColor="text1"/>
+        </w:rPr>
+        <w:t>.</w:t>
       </w:r>
     </w:p>
     <w:sectPr>
@@ -2177,7 +3039,7 @@
 </file>
 
 <file path=word/endnotes.xml><?xml version="1.0" encoding="utf-8"?>
-<w:endnotes xmlns:wpc="http://schemas.microsoft.com/office/word/2010/wordprocessingCanvas" xmlns:cx="http://schemas.microsoft.com/office/drawing/2014/chartex" xmlns:cx1="http://schemas.microsoft.com/office/drawing/2015/9/8/chartex" xmlns:cx2="http://schemas.microsoft.com/office/drawing/2015/10/21/chartex" xmlns:cx3="http://schemas.microsoft.com/office/drawing/2016/5/9/chartex" xmlns:cx4="http://schemas.microsoft.com/office/drawing/2016/5/10/chartex" xmlns:cx5="http://schemas.microsoft.com/office/drawing/2016/5/11/chartex" xmlns:cx6="http://schemas.microsoft.com/office/drawing/2016/5/12/chartex" xmlns:cx7="http://schemas.microsoft.com/office/drawing/2016/5/13/chartex" xmlns:cx8="http://schemas.microsoft.com/office/drawing/2016/5/14/chartex" xmlns:mc="http://schemas.openxmlformats.org/markup-compatibility/2006" xmlns:aink="http://schemas.microsoft.com/office/drawing/2016/ink" xmlns:am3d="http://schemas.microsoft.com/office/drawing/2017/model3d" xmlns:o="urn:schemas-microsoft-com:office:office" xmlns:oel="http://schemas.microsoft.com/office/2019/extlst" xmlns:r="http://schemas.openxmlformats.org/officeDocument/2006/relationships" xmlns:m="http://schemas.openxmlformats.org/officeDocument/2006/math" xmlns:v="urn:schemas-microsoft-com:vml" xmlns:wp14="http://schemas.microsoft.com/office/word/2010/wordprocessingDrawing" xmlns:wp="http://schemas.openxmlformats.org/drawingml/2006/wordprocessingDrawing" xmlns:w10="urn:schemas-microsoft-com:office:word" xmlns:w="http://schemas.openxmlformats.org/wordprocessingml/2006/main" xmlns:w14="http://schemas.microsoft.com/office/word/2010/wordml" xmlns:w15="http://schemas.microsoft.com/office/word/2012/wordml" xmlns:w16cex="http://schemas.microsoft.com/office/word/2018/wordml/cex" xmlns:w16cid="http://schemas.microsoft.com/office/word/2016/wordml/cid" xmlns:w16="http://schemas.microsoft.com/office/word/2018/wordml" xmlns:w16sdtdh="http://schemas.microsoft.com/office/word/2020/wordml/sdtdatahash" xmlns:w16se="http://schemas.microsoft.com/office/word/2015/wordml/symex" xmlns:wpg="http://schemas.microsoft.com/office/word/2010/wordprocessingGroup" xmlns:wpi="http://schemas.microsoft.com/office/word/2010/wordprocessingInk" xmlns:wne="http://schemas.microsoft.com/office/word/2006/wordml" xmlns:wps="http://schemas.microsoft.com/office/word/2010/wordprocessingShape" mc:Ignorable="w14 w15 w16se w16cid w16 w16cex w16sdtdh wp14">
+<w:endnotes xmlns:wpc="http://schemas.microsoft.com/office/word/2010/wordprocessingCanvas" xmlns:cx="http://schemas.microsoft.com/office/drawing/2014/chartex" xmlns:cx1="http://schemas.microsoft.com/office/drawing/2015/9/8/chartex" xmlns:cx2="http://schemas.microsoft.com/office/drawing/2015/10/21/chartex" xmlns:cx3="http://schemas.microsoft.com/office/drawing/2016/5/9/chartex" xmlns:cx4="http://schemas.microsoft.com/office/drawing/2016/5/10/chartex" xmlns:cx5="http://schemas.microsoft.com/office/drawing/2016/5/11/chartex" xmlns:cx6="http://schemas.microsoft.com/office/drawing/2016/5/12/chartex" xmlns:cx7="http://schemas.microsoft.com/office/drawing/2016/5/13/chartex" xmlns:cx8="http://schemas.microsoft.com/office/drawing/2016/5/14/chartex" xmlns:mc="http://schemas.openxmlformats.org/markup-compatibility/2006" xmlns:aink="http://schemas.microsoft.com/office/drawing/2016/ink" xmlns:am3d="http://schemas.microsoft.com/office/drawing/2017/model3d" xmlns:o="urn:schemas-microsoft-com:office:office" xmlns:oel="http://schemas.microsoft.com/office/2019/extlst" xmlns:r="http://schemas.openxmlformats.org/officeDocument/2006/relationships" xmlns:m="http://schemas.openxmlformats.org/officeDocument/2006/math" xmlns:v="urn:schemas-microsoft-com:vml" xmlns:wp14="http://schemas.microsoft.com/office/word/2010/wordprocessingDrawing" xmlns:wp="http://schemas.openxmlformats.org/drawingml/2006/wordprocessingDrawing" xmlns:w10="urn:schemas-microsoft-com:office:word" xmlns:w="http://schemas.openxmlformats.org/wordprocessingml/2006/main" xmlns:w14="http://schemas.microsoft.com/office/word/2010/wordml" xmlns:w15="http://schemas.microsoft.com/office/word/2012/wordml" xmlns:w16cex="http://schemas.microsoft.com/office/word/2018/wordml/cex" xmlns:w16cid="http://schemas.microsoft.com/office/word/2016/wordml/cid" xmlns:w16="http://schemas.microsoft.com/office/word/2018/wordml" xmlns:w16du="http://schemas.microsoft.com/office/word/2023/wordml/word16du" xmlns:w16sdtdh="http://schemas.microsoft.com/office/word/2020/wordml/sdtdatahash" xmlns:w16se="http://schemas.microsoft.com/office/word/2015/wordml/symex" xmlns:wpg="http://schemas.microsoft.com/office/word/2010/wordprocessingGroup" xmlns:wpi="http://schemas.microsoft.com/office/word/2010/wordprocessingInk" xmlns:wne="http://schemas.microsoft.com/office/word/2006/wordml" xmlns:wps="http://schemas.microsoft.com/office/word/2010/wordprocessingShape" mc:Ignorable="w14 w15 w16se w16cid w16 w16cex w16sdtdh wp14">
   <w:endnote w:type="separator" w:id="-1">
     <w:p>
       <w:r>
@@ -2196,7 +3058,7 @@
 </file>
 
 <file path=word/footer1.xml><?xml version="1.0" encoding="utf-8"?>
-<w:ftr xmlns:wpc="http://schemas.microsoft.com/office/word/2010/wordprocessingCanvas" xmlns:cx="http://schemas.microsoft.com/office/drawing/2014/chartex" xmlns:cx1="http://schemas.microsoft.com/office/drawing/2015/9/8/chartex" xmlns:cx2="http://schemas.microsoft.com/office/drawing/2015/10/21/chartex" xmlns:cx3="http://schemas.microsoft.com/office/drawing/2016/5/9/chartex" xmlns:cx4="http://schemas.microsoft.com/office/drawing/2016/5/10/chartex" xmlns:cx5="http://schemas.microsoft.com/office/drawing/2016/5/11/chartex" xmlns:cx6="http://schemas.microsoft.com/office/drawing/2016/5/12/chartex" xmlns:cx7="http://schemas.microsoft.com/office/drawing/2016/5/13/chartex" xmlns:cx8="http://schemas.microsoft.com/office/drawing/2016/5/14/chartex" xmlns:mc="http://schemas.openxmlformats.org/markup-compatibility/2006" xmlns:aink="http://schemas.microsoft.com/office/drawing/2016/ink" xmlns:am3d="http://schemas.microsoft.com/office/drawing/2017/model3d" xmlns:o="urn:schemas-microsoft-com:office:office" xmlns:oel="http://schemas.microsoft.com/office/2019/extlst" xmlns:r="http://schemas.openxmlformats.org/officeDocument/2006/relationships" xmlns:m="http://schemas.openxmlformats.org/officeDocument/2006/math" xmlns:v="urn:schemas-microsoft-com:vml" xmlns:wp14="http://schemas.microsoft.com/office/word/2010/wordprocessingDrawing" xmlns:wp="http://schemas.openxmlformats.org/drawingml/2006/wordprocessingDrawing" xmlns:w10="urn:schemas-microsoft-com:office:word" xmlns:w="http://schemas.openxmlformats.org/wordprocessingml/2006/main" xmlns:w14="http://schemas.microsoft.com/office/word/2010/wordml" xmlns:w15="http://schemas.microsoft.com/office/word/2012/wordml" xmlns:w16cex="http://schemas.microsoft.com/office/word/2018/wordml/cex" xmlns:w16cid="http://schemas.microsoft.com/office/word/2016/wordml/cid" xmlns:w16="http://schemas.microsoft.com/office/word/2018/wordml" xmlns:w16sdtdh="http://schemas.microsoft.com/office/word/2020/wordml/sdtdatahash" xmlns:w16se="http://schemas.microsoft.com/office/word/2015/wordml/symex" xmlns:wpg="http://schemas.microsoft.com/office/word/2010/wordprocessingGroup" xmlns:wpi="http://schemas.microsoft.com/office/word/2010/wordprocessingInk" xmlns:wne="http://schemas.microsoft.com/office/word/2006/wordml" xmlns:wps="http://schemas.microsoft.com/office/word/2010/wordprocessingShape" mc:Ignorable="w14 w15 w16se w16cid w16 w16cex w16sdtdh wp14">
+<w:ftr xmlns:wpc="http://schemas.microsoft.com/office/word/2010/wordprocessingCanvas" xmlns:cx="http://schemas.microsoft.com/office/drawing/2014/chartex" xmlns:cx1="http://schemas.microsoft.com/office/drawing/2015/9/8/chartex" xmlns:cx2="http://schemas.microsoft.com/office/drawing/2015/10/21/chartex" xmlns:cx3="http://schemas.microsoft.com/office/drawing/2016/5/9/chartex" xmlns:cx4="http://schemas.microsoft.com/office/drawing/2016/5/10/chartex" xmlns:cx5="http://schemas.microsoft.com/office/drawing/2016/5/11/chartex" xmlns:cx6="http://schemas.microsoft.com/office/drawing/2016/5/12/chartex" xmlns:cx7="http://schemas.microsoft.com/office/drawing/2016/5/13/chartex" xmlns:cx8="http://schemas.microsoft.com/office/drawing/2016/5/14/chartex" xmlns:mc="http://schemas.openxmlformats.org/markup-compatibility/2006" xmlns:aink="http://schemas.microsoft.com/office/drawing/2016/ink" xmlns:am3d="http://schemas.microsoft.com/office/drawing/2017/model3d" xmlns:o="urn:schemas-microsoft-com:office:office" xmlns:oel="http://schemas.microsoft.com/office/2019/extlst" xmlns:r="http://schemas.openxmlformats.org/officeDocument/2006/relationships" xmlns:m="http://schemas.openxmlformats.org/officeDocument/2006/math" xmlns:v="urn:schemas-microsoft-com:vml" xmlns:wp14="http://schemas.microsoft.com/office/word/2010/wordprocessingDrawing" xmlns:wp="http://schemas.openxmlformats.org/drawingml/2006/wordprocessingDrawing" xmlns:w10="urn:schemas-microsoft-com:office:word" xmlns:w="http://schemas.openxmlformats.org/wordprocessingml/2006/main" xmlns:w14="http://schemas.microsoft.com/office/word/2010/wordml" xmlns:w15="http://schemas.microsoft.com/office/word/2012/wordml" xmlns:w16cex="http://schemas.microsoft.com/office/word/2018/wordml/cex" xmlns:w16cid="http://schemas.microsoft.com/office/word/2016/wordml/cid" xmlns:w16="http://schemas.microsoft.com/office/word/2018/wordml" xmlns:w16du="http://schemas.microsoft.com/office/word/2023/wordml/word16du" xmlns:w16sdtdh="http://schemas.microsoft.com/office/word/2020/wordml/sdtdatahash" xmlns:w16se="http://schemas.microsoft.com/office/word/2015/wordml/symex" xmlns:wpg="http://schemas.microsoft.com/office/word/2010/wordprocessingGroup" xmlns:wpi="http://schemas.microsoft.com/office/word/2010/wordprocessingInk" xmlns:wne="http://schemas.microsoft.com/office/word/2006/wordml" xmlns:wps="http://schemas.microsoft.com/office/word/2010/wordprocessingShape" mc:Ignorable="w14 w15 w16se w16cid w16 w16cex w16sdtdh wp14">
   <w:p>
     <w:pPr>
       <w:pStyle w:val="BodyText"/>
@@ -2339,7 +3201,7 @@
 </file>
 
 <file path=word/footnotes.xml><?xml version="1.0" encoding="utf-8"?>
-<w:footnotes xmlns:wpc="http://schemas.microsoft.com/office/word/2010/wordprocessingCanvas" xmlns:cx="http://schemas.microsoft.com/office/drawing/2014/chartex" xmlns:cx1="http://schemas.microsoft.com/office/drawing/2015/9/8/chartex" xmlns:cx2="http://schemas.microsoft.com/office/drawing/2015/10/21/chartex" xmlns:cx3="http://schemas.microsoft.com/office/drawing/2016/5/9/chartex" xmlns:cx4="http://schemas.microsoft.com/office/drawing/2016/5/10/chartex" xmlns:cx5="http://schemas.microsoft.com/office/drawing/2016/5/11/chartex" xmlns:cx6="http://schemas.microsoft.com/office/drawing/2016/5/12/chartex" xmlns:cx7="http://schemas.microsoft.com/office/drawing/2016/5/13/chartex" xmlns:cx8="http://schemas.microsoft.com/office/drawing/2016/5/14/chartex" xmlns:mc="http://schemas.openxmlformats.org/markup-compatibility/2006" xmlns:aink="http://schemas.microsoft.com/office/drawing/2016/ink" xmlns:am3d="http://schemas.microsoft.com/office/drawing/2017/model3d" xmlns:o="urn:schemas-microsoft-com:office:office" xmlns:oel="http://schemas.microsoft.com/office/2019/extlst" xmlns:r="http://schemas.openxmlformats.org/officeDocument/2006/relationships" xmlns:m="http://schemas.openxmlformats.org/officeDocument/2006/math" xmlns:v="urn:schemas-microsoft-com:vml" xmlns:wp14="http://schemas.microsoft.com/office/word/2010/wordprocessingDrawing" xmlns:wp="http://schemas.openxmlformats.org/drawingml/2006/wordprocessingDrawing" xmlns:w10="urn:schemas-microsoft-com:office:word" xmlns:w="http://schemas.openxmlformats.org/wordprocessingml/2006/main" xmlns:w14="http://schemas.microsoft.com/office/word/2010/wordml" xmlns:w15="http://schemas.microsoft.com/office/word/2012/wordml" xmlns:w16cex="http://schemas.microsoft.com/office/word/2018/wordml/cex" xmlns:w16cid="http://schemas.microsoft.com/office/word/2016/wordml/cid" xmlns:w16="http://schemas.microsoft.com/office/word/2018/wordml" xmlns:w16sdtdh="http://schemas.microsoft.com/office/word/2020/wordml/sdtdatahash" xmlns:w16se="http://schemas.microsoft.com/office/word/2015/wordml/symex" xmlns:wpg="http://schemas.microsoft.com/office/word/2010/wordprocessingGroup" xmlns:wpi="http://schemas.microsoft.com/office/word/2010/wordprocessingInk" xmlns:wne="http://schemas.microsoft.com/office/word/2006/wordml" xmlns:wps="http://schemas.microsoft.com/office/word/2010/wordprocessingShape" mc:Ignorable="w14 w15 w16se w16cid w16 w16cex w16sdtdh wp14">
+<w:footnotes xmlns:wpc="http://schemas.microsoft.com/office/word/2010/wordprocessingCanvas" xmlns:cx="http://schemas.microsoft.com/office/drawing/2014/chartex" xmlns:cx1="http://schemas.microsoft.com/office/drawing/2015/9/8/chartex" xmlns:cx2="http://schemas.microsoft.com/office/drawing/2015/10/21/chartex" xmlns:cx3="http://schemas.microsoft.com/office/drawing/2016/5/9/chartex" xmlns:cx4="http://schemas.microsoft.com/office/drawing/2016/5/10/chartex" xmlns:cx5="http://schemas.microsoft.com/office/drawing/2016/5/11/chartex" xmlns:cx6="http://schemas.microsoft.com/office/drawing/2016/5/12/chartex" xmlns:cx7="http://schemas.microsoft.com/office/drawing/2016/5/13/chartex" xmlns:cx8="http://schemas.microsoft.com/office/drawing/2016/5/14/chartex" xmlns:mc="http://schemas.openxmlformats.org/markup-compatibility/2006" xmlns:aink="http://schemas.microsoft.com/office/drawing/2016/ink" xmlns:am3d="http://schemas.microsoft.com/office/drawing/2017/model3d" xmlns:o="urn:schemas-microsoft-com:office:office" xmlns:oel="http://schemas.microsoft.com/office/2019/extlst" xmlns:r="http://schemas.openxmlformats.org/officeDocument/2006/relationships" xmlns:m="http://schemas.openxmlformats.org/officeDocument/2006/math" xmlns:v="urn:schemas-microsoft-com:vml" xmlns:wp14="http://schemas.microsoft.com/office/word/2010/wordprocessingDrawing" xmlns:wp="http://schemas.openxmlformats.org/drawingml/2006/wordprocessingDrawing" xmlns:w10="urn:schemas-microsoft-com:office:word" xmlns:w="http://schemas.openxmlformats.org/wordprocessingml/2006/main" xmlns:w14="http://schemas.microsoft.com/office/word/2010/wordml" xmlns:w15="http://schemas.microsoft.com/office/word/2012/wordml" xmlns:w16cex="http://schemas.microsoft.com/office/word/2018/wordml/cex" xmlns:w16cid="http://schemas.microsoft.com/office/word/2016/wordml/cid" xmlns:w16="http://schemas.microsoft.com/office/word/2018/wordml" xmlns:w16du="http://schemas.microsoft.com/office/word/2023/wordml/word16du" xmlns:w16sdtdh="http://schemas.microsoft.com/office/word/2020/wordml/sdtdatahash" xmlns:w16se="http://schemas.microsoft.com/office/word/2015/wordml/symex" xmlns:wpg="http://schemas.microsoft.com/office/word/2010/wordprocessingGroup" xmlns:wpi="http://schemas.microsoft.com/office/word/2010/wordprocessingInk" xmlns:wne="http://schemas.microsoft.com/office/word/2006/wordml" xmlns:wps="http://schemas.microsoft.com/office/word/2010/wordprocessingShape" mc:Ignorable="w14 w15 w16se w16cid w16 w16cex w16sdtdh wp14">
   <w:footnote w:type="separator" w:id="-1">
     <w:p>
       <w:r>
@@ -2358,7 +3220,7 @@
 </file>
 
 <file path=word/header1.xml><?xml version="1.0" encoding="utf-8"?>
-<w:hdr xmlns:wpc="http://schemas.microsoft.com/office/word/2010/wordprocessingCanvas" xmlns:cx="http://schemas.microsoft.com/office/drawing/2014/chartex" xmlns:cx1="http://schemas.microsoft.com/office/drawing/2015/9/8/chartex" xmlns:cx2="http://schemas.microsoft.com/office/drawing/2015/10/21/chartex" xmlns:cx3="http://schemas.microsoft.com/office/drawing/2016/5/9/chartex" xmlns:cx4="http://schemas.microsoft.com/office/drawing/2016/5/10/chartex" xmlns:cx5="http://schemas.microsoft.com/office/drawing/2016/5/11/chartex" xmlns:cx6="http://schemas.microsoft.com/office/drawing/2016/5/12/chartex" xmlns:cx7="http://schemas.microsoft.com/office/drawing/2016/5/13/chartex" xmlns:cx8="http://schemas.microsoft.com/office/drawing/2016/5/14/chartex" xmlns:mc="http://schemas.openxmlformats.org/markup-compatibility/2006" xmlns:aink="http://schemas.microsoft.com/office/drawing/2016/ink" xmlns:am3d="http://schemas.microsoft.com/office/drawing/2017/model3d" xmlns:o="urn:schemas-microsoft-com:office:office" xmlns:oel="http://schemas.microsoft.com/office/2019/extlst" xmlns:r="http://schemas.openxmlformats.org/officeDocument/2006/relationships" xmlns:m="http://schemas.openxmlformats.org/officeDocument/2006/math" xmlns:v="urn:schemas-microsoft-com:vml" xmlns:wp14="http://schemas.microsoft.com/office/word/2010/wordprocessingDrawing" xmlns:wp="http://schemas.openxmlformats.org/drawingml/2006/wordprocessingDrawing" xmlns:w10="urn:schemas-microsoft-com:office:word" xmlns:w="http://schemas.openxmlformats.org/wordprocessingml/2006/main" xmlns:w14="http://schemas.microsoft.com/office/word/2010/wordml" xmlns:w15="http://schemas.microsoft.com/office/word/2012/wordml" xmlns:w16cex="http://schemas.microsoft.com/office/word/2018/wordml/cex" xmlns:w16cid="http://schemas.microsoft.com/office/word/2016/wordml/cid" xmlns:w16="http://schemas.microsoft.com/office/word/2018/wordml" xmlns:w16sdtdh="http://schemas.microsoft.com/office/word/2020/wordml/sdtdatahash" xmlns:w16se="http://schemas.microsoft.com/office/word/2015/wordml/symex" xmlns:wpg="http://schemas.microsoft.com/office/word/2010/wordprocessingGroup" xmlns:wpi="http://schemas.microsoft.com/office/word/2010/wordprocessingInk" xmlns:wne="http://schemas.microsoft.com/office/word/2006/wordml" xmlns:wps="http://schemas.microsoft.com/office/word/2010/wordprocessingShape" mc:Ignorable="w14 w15 w16se w16cid w16 w16cex w16sdtdh wp14">
+<w:hdr xmlns:wpc="http://schemas.microsoft.com/office/word/2010/wordprocessingCanvas" xmlns:cx="http://schemas.microsoft.com/office/drawing/2014/chartex" xmlns:cx1="http://schemas.microsoft.com/office/drawing/2015/9/8/chartex" xmlns:cx2="http://schemas.microsoft.com/office/drawing/2015/10/21/chartex" xmlns:cx3="http://schemas.microsoft.com/office/drawing/2016/5/9/chartex" xmlns:cx4="http://schemas.microsoft.com/office/drawing/2016/5/10/chartex" xmlns:cx5="http://schemas.microsoft.com/office/drawing/2016/5/11/chartex" xmlns:cx6="http://schemas.microsoft.com/office/drawing/2016/5/12/chartex" xmlns:cx7="http://schemas.microsoft.com/office/drawing/2016/5/13/chartex" xmlns:cx8="http://schemas.microsoft.com/office/drawing/2016/5/14/chartex" xmlns:mc="http://schemas.openxmlformats.org/markup-compatibility/2006" xmlns:aink="http://schemas.microsoft.com/office/drawing/2016/ink" xmlns:am3d="http://schemas.microsoft.com/office/drawing/2017/model3d" xmlns:o="urn:schemas-microsoft-com:office:office" xmlns:oel="http://schemas.microsoft.com/office/2019/extlst" xmlns:r="http://schemas.openxmlformats.org/officeDocument/2006/relationships" xmlns:m="http://schemas.openxmlformats.org/officeDocument/2006/math" xmlns:v="urn:schemas-microsoft-com:vml" xmlns:wp14="http://schemas.microsoft.com/office/word/2010/wordprocessingDrawing" xmlns:wp="http://schemas.openxmlformats.org/drawingml/2006/wordprocessingDrawing" xmlns:w10="urn:schemas-microsoft-com:office:word" xmlns:w="http://schemas.openxmlformats.org/wordprocessingml/2006/main" xmlns:w14="http://schemas.microsoft.com/office/word/2010/wordml" xmlns:w15="http://schemas.microsoft.com/office/word/2012/wordml" xmlns:w16cex="http://schemas.microsoft.com/office/word/2018/wordml/cex" xmlns:w16cid="http://schemas.microsoft.com/office/word/2016/wordml/cid" xmlns:w16="http://schemas.microsoft.com/office/word/2018/wordml" xmlns:w16du="http://schemas.microsoft.com/office/word/2023/wordml/word16du" xmlns:w16sdtdh="http://schemas.microsoft.com/office/word/2020/wordml/sdtdatahash" xmlns:w16se="http://schemas.microsoft.com/office/word/2015/wordml/symex" xmlns:wpg="http://schemas.microsoft.com/office/word/2010/wordprocessingGroup" xmlns:wpi="http://schemas.microsoft.com/office/word/2010/wordprocessingInk" xmlns:wne="http://schemas.microsoft.com/office/word/2006/wordml" xmlns:wps="http://schemas.microsoft.com/office/word/2010/wordprocessingShape" mc:Ignorable="w14 w15 w16se w16cid w16 w16cex w16sdtdh wp14">
   <w:p>
     <w:pPr>
       <w:pStyle w:val="BodyText"/>
@@ -2420,7 +3282,7 @@
 </file>
 
 <file path=word/numbering.xml><?xml version="1.0" encoding="utf-8"?>
-<w:numbering xmlns:wpc="http://schemas.microsoft.com/office/word/2010/wordprocessingCanvas" xmlns:cx="http://schemas.microsoft.com/office/drawing/2014/chartex" xmlns:cx1="http://schemas.microsoft.com/office/drawing/2015/9/8/chartex" xmlns:cx2="http://schemas.microsoft.com/office/drawing/2015/10/21/chartex" xmlns:cx3="http://schemas.microsoft.com/office/drawing/2016/5/9/chartex" xmlns:cx4="http://schemas.microsoft.com/office/drawing/2016/5/10/chartex" xmlns:cx5="http://schemas.microsoft.com/office/drawing/2016/5/11/chartex" xmlns:cx6="http://schemas.microsoft.com/office/drawing/2016/5/12/chartex" xmlns:cx7="http://schemas.microsoft.com/office/drawing/2016/5/13/chartex" xmlns:cx8="http://schemas.microsoft.com/office/drawing/2016/5/14/chartex" xmlns:mc="http://schemas.openxmlformats.org/markup-compatibility/2006" xmlns:aink="http://schemas.microsoft.com/office/drawing/2016/ink" xmlns:am3d="http://schemas.microsoft.com/office/drawing/2017/model3d" xmlns:o="urn:schemas-microsoft-com:office:office" xmlns:oel="http://schemas.microsoft.com/office/2019/extlst" xmlns:r="http://schemas.openxmlformats.org/officeDocument/2006/relationships" xmlns:m="http://schemas.openxmlformats.org/officeDocument/2006/math" xmlns:v="urn:schemas-microsoft-com:vml" xmlns:wp14="http://schemas.microsoft.com/office/word/2010/wordprocessingDrawing" xmlns:wp="http://schemas.openxmlformats.org/drawingml/2006/wordprocessingDrawing" xmlns:w10="urn:schemas-microsoft-com:office:word" xmlns:w="http://schemas.openxmlformats.org/wordprocessingml/2006/main" xmlns:w14="http://schemas.microsoft.com/office/word/2010/wordml" xmlns:w15="http://schemas.microsoft.com/office/word/2012/wordml" xmlns:w16cex="http://schemas.microsoft.com/office/word/2018/wordml/cex" xmlns:w16cid="http://schemas.microsoft.com/office/word/2016/wordml/cid" xmlns:w16="http://schemas.microsoft.com/office/word/2018/wordml" xmlns:w16sdtdh="http://schemas.microsoft.com/office/word/2020/wordml/sdtdatahash" xmlns:w16se="http://schemas.microsoft.com/office/word/2015/wordml/symex" xmlns:wpg="http://schemas.microsoft.com/office/word/2010/wordprocessingGroup" xmlns:wpi="http://schemas.microsoft.com/office/word/2010/wordprocessingInk" xmlns:wne="http://schemas.microsoft.com/office/word/2006/wordml" xmlns:wps="http://schemas.microsoft.com/office/word/2010/wordprocessingShape" mc:Ignorable="w14 w15 w16se w16cid w16 w16cex w16sdtdh wp14">
+<w:numbering xmlns:wpc="http://schemas.microsoft.com/office/word/2010/wordprocessingCanvas" xmlns:cx="http://schemas.microsoft.com/office/drawing/2014/chartex" xmlns:cx1="http://schemas.microsoft.com/office/drawing/2015/9/8/chartex" xmlns:cx2="http://schemas.microsoft.com/office/drawing/2015/10/21/chartex" xmlns:cx3="http://schemas.microsoft.com/office/drawing/2016/5/9/chartex" xmlns:cx4="http://schemas.microsoft.com/office/drawing/2016/5/10/chartex" xmlns:cx5="http://schemas.microsoft.com/office/drawing/2016/5/11/chartex" xmlns:cx6="http://schemas.microsoft.com/office/drawing/2016/5/12/chartex" xmlns:cx7="http://schemas.microsoft.com/office/drawing/2016/5/13/chartex" xmlns:cx8="http://schemas.microsoft.com/office/drawing/2016/5/14/chartex" xmlns:mc="http://schemas.openxmlformats.org/markup-compatibility/2006" xmlns:aink="http://schemas.microsoft.com/office/drawing/2016/ink" xmlns:am3d="http://schemas.microsoft.com/office/drawing/2017/model3d" xmlns:o="urn:schemas-microsoft-com:office:office" xmlns:oel="http://schemas.microsoft.com/office/2019/extlst" xmlns:r="http://schemas.openxmlformats.org/officeDocument/2006/relationships" xmlns:m="http://schemas.openxmlformats.org/officeDocument/2006/math" xmlns:v="urn:schemas-microsoft-com:vml" xmlns:wp14="http://schemas.microsoft.com/office/word/2010/wordprocessingDrawing" xmlns:wp="http://schemas.openxmlformats.org/drawingml/2006/wordprocessingDrawing" xmlns:w10="urn:schemas-microsoft-com:office:word" xmlns:w="http://schemas.openxmlformats.org/wordprocessingml/2006/main" xmlns:w14="http://schemas.microsoft.com/office/word/2010/wordml" xmlns:w15="http://schemas.microsoft.com/office/word/2012/wordml" xmlns:w16cex="http://schemas.microsoft.com/office/word/2018/wordml/cex" xmlns:w16cid="http://schemas.microsoft.com/office/word/2016/wordml/cid" xmlns:w16="http://schemas.microsoft.com/office/word/2018/wordml" xmlns:w16du="http://schemas.microsoft.com/office/word/2023/wordml/word16du" xmlns:w16sdtdh="http://schemas.microsoft.com/office/word/2020/wordml/sdtdatahash" xmlns:w16se="http://schemas.microsoft.com/office/word/2015/wordml/symex" xmlns:wpg="http://schemas.microsoft.com/office/word/2010/wordprocessingGroup" xmlns:wpi="http://schemas.microsoft.com/office/word/2010/wordprocessingInk" xmlns:wne="http://schemas.microsoft.com/office/word/2006/wordml" xmlns:wps="http://schemas.microsoft.com/office/word/2010/wordprocessingShape" mc:Ignorable="w14 w15 w16se w16cid w16 w16cex w16sdtdh wp14">
   <w:abstractNum w:abstractNumId="0" w15:restartNumberingAfterBreak="0">
     <w:nsid w:val="183B8394"/>
     <w:multiLevelType w:val="hybridMultilevel"/>
@@ -2646,11 +3508,287 @@
       </w:rPr>
     </w:lvl>
   </w:abstractNum>
+  <w:abstractNum w:abstractNumId="2" w15:restartNumberingAfterBreak="0">
+    <w:nsid w:val="30AB5860"/>
+    <w:multiLevelType w:val="hybridMultilevel"/>
+    <w:tmpl w:val="4BF217A2"/>
+    <w:lvl w:ilvl="0" w:tplc="824AECE4">
+      <w:start w:val="1"/>
+      <w:numFmt w:val="decimal"/>
+      <w:lvlText w:val="%1-"/>
+      <w:lvlJc w:val="left"/>
+      <w:pPr>
+        <w:ind w:left="1146" w:hanging="360"/>
+      </w:pPr>
+      <w:rPr>
+        <w:rFonts w:hint="default"/>
+      </w:rPr>
+    </w:lvl>
+    <w:lvl w:ilvl="1" w:tplc="2C0A0019" w:tentative="1">
+      <w:start w:val="1"/>
+      <w:numFmt w:val="lowerLetter"/>
+      <w:lvlText w:val="%2."/>
+      <w:lvlJc w:val="left"/>
+      <w:pPr>
+        <w:ind w:left="1866" w:hanging="360"/>
+      </w:pPr>
+    </w:lvl>
+    <w:lvl w:ilvl="2" w:tplc="2C0A001B" w:tentative="1">
+      <w:start w:val="1"/>
+      <w:numFmt w:val="lowerRoman"/>
+      <w:lvlText w:val="%3."/>
+      <w:lvlJc w:val="right"/>
+      <w:pPr>
+        <w:ind w:left="2586" w:hanging="180"/>
+      </w:pPr>
+    </w:lvl>
+    <w:lvl w:ilvl="3" w:tplc="2C0A000F" w:tentative="1">
+      <w:start w:val="1"/>
+      <w:numFmt w:val="decimal"/>
+      <w:lvlText w:val="%4."/>
+      <w:lvlJc w:val="left"/>
+      <w:pPr>
+        <w:ind w:left="3306" w:hanging="360"/>
+      </w:pPr>
+    </w:lvl>
+    <w:lvl w:ilvl="4" w:tplc="2C0A0019" w:tentative="1">
+      <w:start w:val="1"/>
+      <w:numFmt w:val="lowerLetter"/>
+      <w:lvlText w:val="%5."/>
+      <w:lvlJc w:val="left"/>
+      <w:pPr>
+        <w:ind w:left="4026" w:hanging="360"/>
+      </w:pPr>
+    </w:lvl>
+    <w:lvl w:ilvl="5" w:tplc="2C0A001B" w:tentative="1">
+      <w:start w:val="1"/>
+      <w:numFmt w:val="lowerRoman"/>
+      <w:lvlText w:val="%6."/>
+      <w:lvlJc w:val="right"/>
+      <w:pPr>
+        <w:ind w:left="4746" w:hanging="180"/>
+      </w:pPr>
+    </w:lvl>
+    <w:lvl w:ilvl="6" w:tplc="2C0A000F" w:tentative="1">
+      <w:start w:val="1"/>
+      <w:numFmt w:val="decimal"/>
+      <w:lvlText w:val="%7."/>
+      <w:lvlJc w:val="left"/>
+      <w:pPr>
+        <w:ind w:left="5466" w:hanging="360"/>
+      </w:pPr>
+    </w:lvl>
+    <w:lvl w:ilvl="7" w:tplc="2C0A0019" w:tentative="1">
+      <w:start w:val="1"/>
+      <w:numFmt w:val="lowerLetter"/>
+      <w:lvlText w:val="%8."/>
+      <w:lvlJc w:val="left"/>
+      <w:pPr>
+        <w:ind w:left="6186" w:hanging="360"/>
+      </w:pPr>
+    </w:lvl>
+    <w:lvl w:ilvl="8" w:tplc="2C0A001B" w:tentative="1">
+      <w:start w:val="1"/>
+      <w:numFmt w:val="lowerRoman"/>
+      <w:lvlText w:val="%9."/>
+      <w:lvlJc w:val="right"/>
+      <w:pPr>
+        <w:ind w:left="6906" w:hanging="180"/>
+      </w:pPr>
+    </w:lvl>
+  </w:abstractNum>
+  <w:abstractNum w:abstractNumId="3" w15:restartNumberingAfterBreak="0">
+    <w:nsid w:val="62726CB5"/>
+    <w:multiLevelType w:val="hybridMultilevel"/>
+    <w:tmpl w:val="7B76D56E"/>
+    <w:lvl w:ilvl="0" w:tplc="824AECE4">
+      <w:start w:val="1"/>
+      <w:numFmt w:val="decimal"/>
+      <w:lvlText w:val="%1-"/>
+      <w:lvlJc w:val="left"/>
+      <w:pPr>
+        <w:ind w:left="720" w:hanging="360"/>
+      </w:pPr>
+      <w:rPr>
+        <w:rFonts w:hint="default"/>
+      </w:rPr>
+    </w:lvl>
+    <w:lvl w:ilvl="1" w:tplc="2C0A0019" w:tentative="1">
+      <w:start w:val="1"/>
+      <w:numFmt w:val="lowerLetter"/>
+      <w:lvlText w:val="%2."/>
+      <w:lvlJc w:val="left"/>
+      <w:pPr>
+        <w:ind w:left="1440" w:hanging="360"/>
+      </w:pPr>
+    </w:lvl>
+    <w:lvl w:ilvl="2" w:tplc="2C0A001B" w:tentative="1">
+      <w:start w:val="1"/>
+      <w:numFmt w:val="lowerRoman"/>
+      <w:lvlText w:val="%3."/>
+      <w:lvlJc w:val="right"/>
+      <w:pPr>
+        <w:ind w:left="2160" w:hanging="180"/>
+      </w:pPr>
+    </w:lvl>
+    <w:lvl w:ilvl="3" w:tplc="2C0A000F" w:tentative="1">
+      <w:start w:val="1"/>
+      <w:numFmt w:val="decimal"/>
+      <w:lvlText w:val="%4."/>
+      <w:lvlJc w:val="left"/>
+      <w:pPr>
+        <w:ind w:left="2880" w:hanging="360"/>
+      </w:pPr>
+    </w:lvl>
+    <w:lvl w:ilvl="4" w:tplc="2C0A0019" w:tentative="1">
+      <w:start w:val="1"/>
+      <w:numFmt w:val="lowerLetter"/>
+      <w:lvlText w:val="%5."/>
+      <w:lvlJc w:val="left"/>
+      <w:pPr>
+        <w:ind w:left="3600" w:hanging="360"/>
+      </w:pPr>
+    </w:lvl>
+    <w:lvl w:ilvl="5" w:tplc="2C0A001B" w:tentative="1">
+      <w:start w:val="1"/>
+      <w:numFmt w:val="lowerRoman"/>
+      <w:lvlText w:val="%6."/>
+      <w:lvlJc w:val="right"/>
+      <w:pPr>
+        <w:ind w:left="4320" w:hanging="180"/>
+      </w:pPr>
+    </w:lvl>
+    <w:lvl w:ilvl="6" w:tplc="2C0A000F" w:tentative="1">
+      <w:start w:val="1"/>
+      <w:numFmt w:val="decimal"/>
+      <w:lvlText w:val="%7."/>
+      <w:lvlJc w:val="left"/>
+      <w:pPr>
+        <w:ind w:left="5040" w:hanging="360"/>
+      </w:pPr>
+    </w:lvl>
+    <w:lvl w:ilvl="7" w:tplc="2C0A0019" w:tentative="1">
+      <w:start w:val="1"/>
+      <w:numFmt w:val="lowerLetter"/>
+      <w:lvlText w:val="%8."/>
+      <w:lvlJc w:val="left"/>
+      <w:pPr>
+        <w:ind w:left="5760" w:hanging="360"/>
+      </w:pPr>
+    </w:lvl>
+    <w:lvl w:ilvl="8" w:tplc="2C0A001B" w:tentative="1">
+      <w:start w:val="1"/>
+      <w:numFmt w:val="lowerRoman"/>
+      <w:lvlText w:val="%9."/>
+      <w:lvlJc w:val="right"/>
+      <w:pPr>
+        <w:ind w:left="6480" w:hanging="180"/>
+      </w:pPr>
+    </w:lvl>
+  </w:abstractNum>
+  <w:abstractNum w:abstractNumId="4" w15:restartNumberingAfterBreak="0">
+    <w:nsid w:val="642F20CA"/>
+    <w:multiLevelType w:val="hybridMultilevel"/>
+    <w:tmpl w:val="5B0EA58A"/>
+    <w:lvl w:ilvl="0" w:tplc="619E6D44">
+      <w:start w:val="1"/>
+      <w:numFmt w:val="decimal"/>
+      <w:lvlText w:val="%1-"/>
+      <w:lvlJc w:val="left"/>
+      <w:pPr>
+        <w:ind w:left="720" w:hanging="360"/>
+      </w:pPr>
+      <w:rPr>
+        <w:rFonts w:hint="default"/>
+      </w:rPr>
+    </w:lvl>
+    <w:lvl w:ilvl="1" w:tplc="2C0A0019" w:tentative="1">
+      <w:start w:val="1"/>
+      <w:numFmt w:val="lowerLetter"/>
+      <w:lvlText w:val="%2."/>
+      <w:lvlJc w:val="left"/>
+      <w:pPr>
+        <w:ind w:left="1440" w:hanging="360"/>
+      </w:pPr>
+    </w:lvl>
+    <w:lvl w:ilvl="2" w:tplc="2C0A001B" w:tentative="1">
+      <w:start w:val="1"/>
+      <w:numFmt w:val="lowerRoman"/>
+      <w:lvlText w:val="%3."/>
+      <w:lvlJc w:val="right"/>
+      <w:pPr>
+        <w:ind w:left="2160" w:hanging="180"/>
+      </w:pPr>
+    </w:lvl>
+    <w:lvl w:ilvl="3" w:tplc="2C0A000F" w:tentative="1">
+      <w:start w:val="1"/>
+      <w:numFmt w:val="decimal"/>
+      <w:lvlText w:val="%4."/>
+      <w:lvlJc w:val="left"/>
+      <w:pPr>
+        <w:ind w:left="2880" w:hanging="360"/>
+      </w:pPr>
+    </w:lvl>
+    <w:lvl w:ilvl="4" w:tplc="2C0A0019" w:tentative="1">
+      <w:start w:val="1"/>
+      <w:numFmt w:val="lowerLetter"/>
+      <w:lvlText w:val="%5."/>
+      <w:lvlJc w:val="left"/>
+      <w:pPr>
+        <w:ind w:left="3600" w:hanging="360"/>
+      </w:pPr>
+    </w:lvl>
+    <w:lvl w:ilvl="5" w:tplc="2C0A001B" w:tentative="1">
+      <w:start w:val="1"/>
+      <w:numFmt w:val="lowerRoman"/>
+      <w:lvlText w:val="%6."/>
+      <w:lvlJc w:val="right"/>
+      <w:pPr>
+        <w:ind w:left="4320" w:hanging="180"/>
+      </w:pPr>
+    </w:lvl>
+    <w:lvl w:ilvl="6" w:tplc="2C0A000F" w:tentative="1">
+      <w:start w:val="1"/>
+      <w:numFmt w:val="decimal"/>
+      <w:lvlText w:val="%7."/>
+      <w:lvlJc w:val="left"/>
+      <w:pPr>
+        <w:ind w:left="5040" w:hanging="360"/>
+      </w:pPr>
+    </w:lvl>
+    <w:lvl w:ilvl="7" w:tplc="2C0A0019" w:tentative="1">
+      <w:start w:val="1"/>
+      <w:numFmt w:val="lowerLetter"/>
+      <w:lvlText w:val="%8."/>
+      <w:lvlJc w:val="left"/>
+      <w:pPr>
+        <w:ind w:left="5760" w:hanging="360"/>
+      </w:pPr>
+    </w:lvl>
+    <w:lvl w:ilvl="8" w:tplc="2C0A001B" w:tentative="1">
+      <w:start w:val="1"/>
+      <w:numFmt w:val="lowerRoman"/>
+      <w:lvlText w:val="%9."/>
+      <w:lvlJc w:val="right"/>
+      <w:pPr>
+        <w:ind w:left="6480" w:hanging="180"/>
+      </w:pPr>
+    </w:lvl>
+  </w:abstractNum>
   <w:num w:numId="1" w16cid:durableId="730466498">
     <w:abstractNumId w:val="0"/>
   </w:num>
   <w:num w:numId="2" w16cid:durableId="1980767974">
     <w:abstractNumId w:val="1"/>
+  </w:num>
+  <w:num w:numId="3" w16cid:durableId="1241988494">
+    <w:abstractNumId w:val="4"/>
+  </w:num>
+  <w:num w:numId="4" w16cid:durableId="2112125397">
+    <w:abstractNumId w:val="3"/>
+  </w:num>
+  <w:num w:numId="5" w16cid:durableId="1720938637">
+    <w:abstractNumId w:val="2"/>
   </w:num>
 </w:numbering>
 </file>

</xml_diff>

<commit_message>
clase 2: subo carpeta g01-g05 y t01, eap
</commit_message>
<xml_diff>
--- a/Docs/Propuesta de proyecto-AlfanoMagali.docx
+++ b/Docs/Propuesta de proyecto-AlfanoMagali.docx
@@ -1013,6 +1013,12 @@
         </w:rPr>
         <w:t>Resumen:</w:t>
       </w:r>
+      <w:r>
+        <w:rPr>
+          <w:color w:val="2D74B5"/>
+        </w:rPr>
+        <w:t xml:space="preserve"> G01</w:t>
+      </w:r>
     </w:p>
     <w:p>
       <w:pPr>
@@ -1416,6 +1422,12 @@
           <w:color w:val="2D74B5"/>
         </w:rPr>
         <w:t>Motivación:</w:t>
+      </w:r>
+      <w:r>
+        <w:rPr>
+          <w:color w:val="2D74B5"/>
+        </w:rPr>
+        <w:t xml:space="preserve"> G01</w:t>
       </w:r>
     </w:p>
     <w:p>
@@ -1563,6 +1575,12 @@
         </w:rPr>
         <w:t>alcance:</w:t>
       </w:r>
+      <w:r>
+        <w:rPr>
+          <w:color w:val="2D74B5"/>
+        </w:rPr>
+        <w:t xml:space="preserve"> RFN- G02</w:t>
+      </w:r>
     </w:p>
     <w:p>
       <w:pPr>
@@ -1874,11 +1892,42 @@
     </w:p>
     <w:p>
       <w:pPr>
+        <w:jc w:val="both"/>
+      </w:pPr>
+    </w:p>
+    <w:p>
+      <w:pPr>
+        <w:jc w:val="both"/>
+      </w:pPr>
+      <w:r>
+        <w:lastRenderedPageBreak/>
+        <w:t>El proceso de alquilar el salón para un evento implica que un cliente se comunique con la empresa y exprese su necesidad; el recepcionista lo guie por el proceso de venta para la elección del salón y la contratación de servicios adicionales. Una vez pautadas las características que requiere para el salón y el evento, el cliente debe abonar una seña y enviar un contrato firmado. Con esto la empresa puede comenzar a gestionar la organización. Para completarse el proceso de alquiler el cliente debe saldar la deuda antes de la fecha pactada en el contrato, dejando firme el alquiler, sino se procede a cancelar la reserva.</w:t>
+      </w:r>
+    </w:p>
+    <w:p>
+      <w:pPr>
         <w:pStyle w:val="BodyText"/>
         <w:spacing w:before="23" w:line="259" w:lineRule="auto"/>
         <w:ind w:left="102" w:right="116"/>
         <w:jc w:val="both"/>
       </w:pPr>
+    </w:p>
+    <w:p>
+      <w:pPr>
+        <w:pStyle w:val="BodyText"/>
+        <w:spacing w:before="23" w:line="259" w:lineRule="auto"/>
+        <w:ind w:right="116"/>
+        <w:jc w:val="both"/>
+      </w:pPr>
+      <w:r>
+        <w:rPr>
+          <w:b/>
+        </w:rPr>
+        <w:t>RFN1</w:t>
+      </w:r>
+      <w:r>
+        <w:t xml:space="preserve">: </w:t>
+      </w:r>
       <w:r>
         <w:t>El proceso de reserva</w:t>
       </w:r>
@@ -1886,29 +1935,23 @@
         <w:t xml:space="preserve"> y venta</w:t>
       </w:r>
       <w:r>
-        <w:t xml:space="preserve"> se basa en que un cliente se comunique telefónicamente con el </w:t>
-      </w:r>
-      <w:r>
-        <w:lastRenderedPageBreak/>
-        <w:t xml:space="preserve">recepcionista. Éste lo asesorará en cuanto a las preferencias que el cliente indique para su evento. En este proceso el cliente puede optar por una serie de servicios que incluyen desde la comida, la decoración, elementos accesorios como cotillón, barra de tragos, etc. </w:t>
-      </w:r>
-      <w:r>
-        <w:t>El recepcionista elaborará un presupuesto</w:t>
-      </w:r>
-      <w:r>
-        <w:t xml:space="preserve"> y se lo comunicará al cliente. Si al cliente le satisface, éste le da el ok al recepcionista, y este le remite una solicitud de pago de seña, para formalizar la reserva. </w:t>
-      </w:r>
-      <w:r>
-        <w:t xml:space="preserve">El cliente deberá abonar la seña por transferencia bancaria y enviar el comprobante, el cual anexa el recepcionista a la reserva. </w:t>
-      </w:r>
-      <w:r>
-        <w:t>El cliente tendrá 72hs hábiles luego de la seña para firmar el contrato y así poder comenzar con la gestión del evento</w:t>
-      </w:r>
-      <w:r>
-        <w:t>, y no perder la seña</w:t>
-      </w:r>
-      <w:r>
-        <w:t>.</w:t>
+        <w:t xml:space="preserve"> se basa en que un cliente se comunique telefónicamente con el recepcionista. Éste lo asesorará en cuanto a las preferencias que el cliente indique para su evento. </w:t>
+      </w:r>
+    </w:p>
+    <w:p>
+      <w:pPr>
+        <w:jc w:val="both"/>
+      </w:pPr>
+      <w:r>
+        <w:t xml:space="preserve">En este proceso el cliente puede optar por una serie de servicios que incluyen desde la comida, la decoración, elementos accesorios como cotillón, barra de tragos, etc. El recepcionista pedirá al organizador un presupuesto y se lo comunicará al cliente. Si al cliente le satisface, éste le da el ok al recepcionista, y este le remite una solicitud de pago de seña, para formalizar la reserva. El cliente deberá abonar la seña por transferencia bancaria y enviar el comprobante, del cual el recepcionista carga el número a la reserva. El cliente tendrá 72hs hábiles luego del pago de la seña para firmar el contrato y no perder la seña. </w:t>
+      </w:r>
+    </w:p>
+    <w:p>
+      <w:pPr>
+        <w:jc w:val="both"/>
+      </w:pPr>
+      <w:r>
+        <w:t>Según el tipo de evento, se establecerá una fecha para saldar la deuda y dejar firme el alquiler del salón. El tiempo máximo es hasta dos meses antes del evento, de lo contrario se cancela el evento y se pierde la seña. Una vez que el cliente salda la deuda, el recepcionista carga la cancelación de la deuda en el sistema y el alquiler queda firme.</w:t>
       </w:r>
     </w:p>
     <w:p>
@@ -1918,21 +1961,6 @@
         <w:ind w:left="102" w:right="116"/>
         <w:jc w:val="both"/>
       </w:pPr>
-      <w:r>
-        <w:t>Luego un organizador</w:t>
-      </w:r>
-      <w:r>
-        <w:t xml:space="preserve"> </w:t>
-      </w:r>
-      <w:r>
-        <w:t>toma de la lista de reservas confirmadas los eventos próximos, y comienzan a gestionarlos.</w:t>
-      </w:r>
-      <w:r>
-        <w:t xml:space="preserve"> Esta gestión consiste en contactar a los proveedores para los servicios contratados por el cliente, actualizar los </w:t>
-      </w:r>
-      <w:r>
-        <w:t>precios y asegurar recibir los mismos en tiempo y forma.</w:t>
-      </w:r>
     </w:p>
     <w:p>
       <w:pPr>
@@ -1944,23 +1972,227 @@
     </w:p>
     <w:p>
       <w:pPr>
+        <w:jc w:val="both"/>
+      </w:pPr>
+      <w:r>
+        <w:rPr>
+          <w:b/>
+        </w:rPr>
+        <w:t>RFN2</w:t>
+      </w:r>
+      <w:r>
+        <w:t xml:space="preserve">: </w:t>
+      </w:r>
+      <w:r>
+        <w:t>Luego un organizador toma de la lista de reservas y de alquileres los eventos próximos, y comienza a gestionarlos. Esta gestión consiste en contactar a los proveedores para los servicios contratados por el cliente, actualizar los precios, asignarlos al evento y asegurar recibir los mismos en tiempo y forma. El organizador luego cargará una calificación a los proveedores que participaron en cada evento, para generar una reputación.</w:t>
+      </w:r>
+    </w:p>
+    <w:p>
+      <w:pPr>
         <w:pStyle w:val="BodyText"/>
         <w:spacing w:before="23" w:line="259" w:lineRule="auto"/>
         <w:ind w:left="102" w:right="116"/>
         <w:jc w:val="both"/>
       </w:pPr>
-      <w:r>
-        <w:t xml:space="preserve">El sistema deberá poder asistir al recepcionista en la carga de datos del cliente, la </w:t>
-      </w:r>
-      <w:r>
-        <w:t xml:space="preserve">búsqueda y </w:t>
-      </w:r>
-      <w:r>
-        <w:t xml:space="preserve">registración </w:t>
-      </w:r>
-      <w:r>
-        <w:t>de este. La generación del presupuesto para la reserva del salón y sus servicios adicionales. Como también la carga de la confirmación de la reserva y venta de los servicios.</w:t>
-      </w:r>
+    </w:p>
+    <w:p>
+      <w:pPr>
+        <w:jc w:val="both"/>
+      </w:pPr>
+      <w:r>
+        <w:rPr>
+          <w:b/>
+          <w:bCs/>
+        </w:rPr>
+        <w:t>Alcance</w:t>
+      </w:r>
+      <w:r>
+        <w:t xml:space="preserve">: </w:t>
+      </w:r>
+      <w:r>
+        <w:t xml:space="preserve">El sistema deberá poder asistir al recepcionista en la carga de datos del cliente, la búsqueda y registración de este. La reserva y alquiler del salón, como en la venta de sus servicios adicionales. </w:t>
+      </w:r>
+    </w:p>
+    <w:p>
+      <w:pPr>
+        <w:jc w:val="both"/>
+      </w:pPr>
+      <w:r>
+        <w:t>También deberá asistir a los organizadores en la gestión del armado de cada evento, esto es la asignación de los proveedores al evento. Además, el organizador deberá poder cargar proveedores de los servicios que se ofrezcan, de modo de no ofrecer algo que no tenga un proveedor activo asociado. Y brindar un soporte con alertas y listados para proveedores desactualizados, o que hayan incumplido con sus servicios, para poder buscar otros.</w:t>
+      </w:r>
+    </w:p>
+    <w:p>
+      <w:pPr>
+        <w:jc w:val="both"/>
+      </w:pPr>
+      <w:r>
+        <w:t>Todas las comunicaciones telefónicas se llevarán por fuera del sistema, ninguna comunicación con los clientes o proveedores se hará por medio del sistema.</w:t>
+      </w:r>
+    </w:p>
+    <w:p>
+      <w:pPr>
+        <w:jc w:val="both"/>
+      </w:pPr>
+      <w:r>
+        <w:t>El sistema no generará presupuestos, y no albergará las imágenes de los contratos, ni visualizará los mismos.</w:t>
+      </w:r>
+    </w:p>
+    <w:p>
+      <w:pPr>
+        <w:jc w:val="both"/>
+      </w:pPr>
+      <w:r>
+        <w:t>El sistema no llevará no contabilidad de la empresa puesto que esta es llevada a cabo por una empresa tercerizada, que administra la facturación y pagos a proveedores. Sin embargo, el sistema debe conocer si una reserva está paga o no.</w:t>
+      </w:r>
+    </w:p>
+    <w:p>
+      <w:pPr>
+        <w:jc w:val="both"/>
+      </w:pPr>
+      <w:r>
+        <w:t>El sistema no gestionará nada de RRHH, ya que el servicio es tercerizado en otra empresa. Pero si llevará la gestión de los usuarios que estén autorizados a operar en él.</w:t>
+      </w:r>
+    </w:p>
+    <w:p>
+      <w:pPr>
+        <w:pStyle w:val="BodyText"/>
+        <w:spacing w:before="23" w:line="259" w:lineRule="auto"/>
+        <w:ind w:right="116"/>
+        <w:jc w:val="both"/>
+      </w:pPr>
+    </w:p>
+    <w:p>
+      <w:pPr>
+        <w:pStyle w:val="Heading2"/>
+      </w:pPr>
+      <w:r>
+        <w:rPr>
+          <w:color w:val="2D74B5"/>
+        </w:rPr>
+        <w:lastRenderedPageBreak/>
+        <w:t>Procesos</w:t>
+      </w:r>
+      <w:r>
+        <w:rPr>
+          <w:color w:val="2D74B5"/>
+          <w:spacing w:val="-7"/>
+        </w:rPr>
+        <w:t xml:space="preserve"> </w:t>
+      </w:r>
+      <w:r>
+        <w:rPr>
+          <w:color w:val="2D74B5"/>
+        </w:rPr>
+        <w:t>de</w:t>
+      </w:r>
+      <w:r>
+        <w:rPr>
+          <w:color w:val="2D74B5"/>
+          <w:spacing w:val="-7"/>
+        </w:rPr>
+        <w:t xml:space="preserve"> </w:t>
+      </w:r>
+      <w:r>
+        <w:rPr>
+          <w:color w:val="2D74B5"/>
+        </w:rPr>
+        <w:t>negocio</w:t>
+      </w:r>
+      <w:r>
+        <w:rPr>
+          <w:color w:val="2D74B5"/>
+          <w:spacing w:val="-7"/>
+        </w:rPr>
+        <w:t xml:space="preserve"> </w:t>
+      </w:r>
+      <w:r>
+        <w:rPr>
+          <w:color w:val="2D74B5"/>
+        </w:rPr>
+        <w:t>involucrados:</w:t>
+      </w:r>
+    </w:p>
+    <w:p>
+      <w:pPr>
+        <w:pStyle w:val="BodyText"/>
+        <w:spacing w:before="21" w:line="259" w:lineRule="auto"/>
+        <w:ind w:left="102" w:right="118"/>
+        <w:jc w:val="both"/>
+        <w:rPr>
+          <w:color w:val="FF0000"/>
+        </w:rPr>
+      </w:pPr>
+      <w:r>
+        <w:rPr>
+          <w:color w:val="FF0000"/>
+        </w:rPr>
+        <w:t>Deberá describir cada uno de los procesos de negocio involucrados en relación con el alcance</w:t>
+      </w:r>
+      <w:r>
+        <w:rPr>
+          <w:color w:val="FF0000"/>
+          <w:spacing w:val="1"/>
+        </w:rPr>
+        <w:t xml:space="preserve"> </w:t>
+      </w:r>
+      <w:r>
+        <w:rPr>
+          <w:color w:val="FF0000"/>
+        </w:rPr>
+        <w:t>descrito anteriormente y relacionados con las diferentes gestiones que realiza la organización en</w:t>
+      </w:r>
+      <w:r>
+        <w:rPr>
+          <w:color w:val="FF0000"/>
+          <w:spacing w:val="1"/>
+        </w:rPr>
+        <w:t xml:space="preserve"> </w:t>
+      </w:r>
+      <w:r>
+        <w:rPr>
+          <w:color w:val="FF0000"/>
+        </w:rPr>
+        <w:t>cuestión.</w:t>
+      </w:r>
+    </w:p>
+    <w:p>
+      <w:pPr>
+        <w:pStyle w:val="BodyText"/>
+        <w:spacing w:before="21" w:line="259" w:lineRule="auto"/>
+        <w:ind w:left="102" w:right="118"/>
+        <w:jc w:val="both"/>
+        <w:rPr>
+          <w:color w:val="FF0000"/>
+        </w:rPr>
+      </w:pPr>
+    </w:p>
+    <w:p>
+      <w:pPr>
+        <w:pStyle w:val="BodyText"/>
+        <w:spacing w:before="21" w:line="259" w:lineRule="auto"/>
+        <w:ind w:left="102" w:right="118"/>
+        <w:jc w:val="both"/>
+        <w:rPr>
+          <w:color w:val="00B050"/>
+        </w:rPr>
+      </w:pPr>
+      <w:r>
+        <w:rPr>
+          <w:color w:val="00B050"/>
+        </w:rPr>
+        <w:t>Procesos aprobados: Sala de Eventos (Reserva - Alquiler / Gestión de organización).</w:t>
+      </w:r>
+    </w:p>
+    <w:p>
+      <w:pPr>
+        <w:pStyle w:val="BodyText"/>
+        <w:spacing w:before="21" w:line="259" w:lineRule="auto"/>
+        <w:ind w:left="102" w:right="118"/>
+        <w:jc w:val="both"/>
+        <w:rPr>
+          <w:color w:val="FF0000"/>
+        </w:rPr>
+      </w:pPr>
     </w:p>
     <w:p>
       <w:pPr>
@@ -1970,148 +2202,18 @@
         <w:jc w:val="both"/>
       </w:pPr>
       <w:r>
-        <w:t xml:space="preserve">También deberá </w:t>
-      </w:r>
-      <w:r>
-        <w:t>asistir a los organizadores en la gestión de armado de cada evento, esto mediante los servicios contratados. El sistema deberá poder brindar asistencia para la carga de los proveedores de los servicios que se ofrezcan, de modo de no ofrecer algo que no tenga un proveedor activo asociado. Y brindar un soporte con alertas y listados para proveedores desactualizados, o que hayan incumplido con sus servicios, para poder buscar otros.</w:t>
-      </w:r>
-    </w:p>
-    <w:p>
-      <w:pPr>
-        <w:pStyle w:val="BodyText"/>
-        <w:spacing w:before="23" w:line="259" w:lineRule="auto"/>
-        <w:ind w:left="102" w:right="116"/>
-        <w:jc w:val="both"/>
-      </w:pPr>
-      <w:r>
-        <w:t>El sistema no llevará no contabilidad de la empresa puesto que esta es llevada a cabo por una empresa tercerizada, que administra la facturación y pagos a proveedores. Sin embargo, el sistema debe conocer si una reserva está paga o no.</w:t>
-      </w:r>
-    </w:p>
-    <w:p>
-      <w:pPr>
-        <w:pStyle w:val="BodyText"/>
-        <w:spacing w:before="23" w:line="259" w:lineRule="auto"/>
-        <w:ind w:left="102" w:right="116"/>
-        <w:jc w:val="both"/>
-      </w:pPr>
-      <w:r>
-        <w:t>El sistema no gestionará nada de RRHH, ya que el servicio es tercerizado en otra empresa. Pero si llevará la gestión de los usuarios que estén autorizados a operar en él.</w:t>
-      </w:r>
-    </w:p>
-    <w:p>
-      <w:pPr>
-        <w:pStyle w:val="BodyText"/>
-        <w:spacing w:before="23" w:line="259" w:lineRule="auto"/>
-        <w:ind w:left="102" w:right="116"/>
-        <w:jc w:val="both"/>
-      </w:pPr>
-    </w:p>
-    <w:p>
-      <w:pPr>
-        <w:pStyle w:val="Heading2"/>
-      </w:pPr>
-      <w:r>
-        <w:rPr>
-          <w:color w:val="2D74B5"/>
-        </w:rPr>
-        <w:t>Procesos</w:t>
-      </w:r>
-      <w:r>
-        <w:rPr>
-          <w:color w:val="2D74B5"/>
-          <w:spacing w:val="-7"/>
-        </w:rPr>
-        <w:t xml:space="preserve"> </w:t>
-      </w:r>
-      <w:r>
-        <w:rPr>
-          <w:color w:val="2D74B5"/>
-        </w:rPr>
-        <w:t>de</w:t>
-      </w:r>
-      <w:r>
-        <w:rPr>
-          <w:color w:val="2D74B5"/>
-          <w:spacing w:val="-7"/>
-        </w:rPr>
-        <w:t xml:space="preserve"> </w:t>
-      </w:r>
-      <w:r>
-        <w:rPr>
-          <w:color w:val="2D74B5"/>
-        </w:rPr>
-        <w:t>negocio</w:t>
-      </w:r>
-      <w:r>
-        <w:rPr>
-          <w:color w:val="2D74B5"/>
-          <w:spacing w:val="-7"/>
-        </w:rPr>
-        <w:t xml:space="preserve"> </w:t>
-      </w:r>
-      <w:r>
-        <w:rPr>
-          <w:color w:val="2D74B5"/>
-        </w:rPr>
-        <w:t>involucrados:</w:t>
-      </w:r>
-    </w:p>
-    <w:p>
-      <w:pPr>
-        <w:pStyle w:val="BodyText"/>
-        <w:spacing w:before="21" w:line="259" w:lineRule="auto"/>
-        <w:ind w:left="102" w:right="118"/>
-        <w:jc w:val="both"/>
-        <w:rPr>
-          <w:color w:val="FF0000"/>
-        </w:rPr>
-      </w:pPr>
-      <w:r>
-        <w:rPr>
-          <w:color w:val="FF0000"/>
-        </w:rPr>
-        <w:t>Deberá describir cada uno de los procesos de negocio involucrados en relación con el alcance</w:t>
-      </w:r>
-      <w:r>
-        <w:rPr>
-          <w:color w:val="FF0000"/>
-          <w:spacing w:val="1"/>
-        </w:rPr>
-        <w:t xml:space="preserve"> </w:t>
-      </w:r>
-      <w:r>
-        <w:rPr>
-          <w:color w:val="FF0000"/>
-        </w:rPr>
-        <w:t>descrito anteriormente y relacionados con las diferentes gestiones que realiza la organización en</w:t>
-      </w:r>
-      <w:r>
-        <w:rPr>
-          <w:color w:val="FF0000"/>
-          <w:spacing w:val="1"/>
-        </w:rPr>
-        <w:t xml:space="preserve"> </w:t>
-      </w:r>
-      <w:r>
-        <w:rPr>
-          <w:color w:val="FF0000"/>
-        </w:rPr>
-        <w:t>cuestión.</w:t>
-      </w:r>
-    </w:p>
-    <w:p>
-      <w:pPr>
-        <w:pStyle w:val="BodyText"/>
-        <w:spacing w:before="23" w:line="259" w:lineRule="auto"/>
-        <w:ind w:left="102" w:right="116"/>
-        <w:jc w:val="both"/>
-      </w:pPr>
-      <w:r>
         <w:rPr>
           <w:b/>
           <w:bCs/>
         </w:rPr>
-        <w:t>Vender reserva de salón y servicios</w:t>
+        <w:t>Reserva y alquiler</w:t>
+      </w:r>
+      <w:r>
+        <w:rPr>
+          <w:b/>
+          <w:bCs/>
+        </w:rPr>
+        <w:t xml:space="preserve"> de salón y servicios</w:t>
       </w:r>
       <w:r>
         <w:rPr>
@@ -2232,11 +2334,7 @@
         <w:jc w:val="both"/>
       </w:pPr>
       <w:r>
-        <w:t xml:space="preserve">El recepcionista le solicita el DNI y nombre completo del cliente, los cuales carga en el sistema. El sistema le informa si el cliente ya existe, en caso de no existir le solicita un par </w:t>
-      </w:r>
-      <w:r>
-        <w:lastRenderedPageBreak/>
-        <w:t>de datos más, cómo fecha de nacimiento, dirección, correo electrónico,</w:t>
+        <w:t>El recepcionista le solicita el DNI y nombre completo del cliente, los cuales carga en el sistema. El sistema le informa si el cliente ya existe, en caso de no existir le solicita un par de datos más, cómo fecha de nacimiento, dirección, correo electrónico,</w:t>
       </w:r>
       <w:r>
         <w:t xml:space="preserve"> empresa o particular</w:t>
@@ -2446,6 +2544,84 @@
     <w:p>
       <w:pPr>
         <w:pStyle w:val="BodyText"/>
+        <w:numPr>
+          <w:ilvl w:val="0"/>
+          <w:numId w:val="5"/>
+        </w:numPr>
+        <w:spacing w:before="23" w:line="259" w:lineRule="auto"/>
+        <w:ind w:left="709" w:right="116"/>
+        <w:jc w:val="both"/>
+      </w:pPr>
+      <w:r>
+        <w:t>El recepcionista carga el pago total del evento seleccionándolo de la lista de eventos.</w:t>
+      </w:r>
+    </w:p>
+    <w:p>
+      <w:pPr>
+        <w:pStyle w:val="BodyText"/>
+        <w:numPr>
+          <w:ilvl w:val="0"/>
+          <w:numId w:val="5"/>
+        </w:numPr>
+        <w:spacing w:before="23" w:line="259" w:lineRule="auto"/>
+        <w:ind w:left="709" w:right="116"/>
+        <w:jc w:val="both"/>
+      </w:pPr>
+      <w:r>
+        <w:t>El sistema mostrará los datos del evento y botón Cancelar Deuda, de este modo el evento pasa al estado “confirmado”</w:t>
+      </w:r>
+      <w:r>
+        <w:t>.</w:t>
+      </w:r>
+      <w:r>
+        <w:t xml:space="preserve"> Quedando el Alquiler del salón listo.</w:t>
+      </w:r>
+    </w:p>
+    <w:p>
+      <w:pPr>
+        <w:pStyle w:val="BodyText"/>
+        <w:numPr>
+          <w:ilvl w:val="0"/>
+          <w:numId w:val="5"/>
+        </w:numPr>
+        <w:spacing w:before="23" w:line="259" w:lineRule="auto"/>
+        <w:ind w:left="709" w:right="116"/>
+        <w:jc w:val="both"/>
+      </w:pPr>
+      <w:r>
+        <w:t xml:space="preserve">El organizador podrá cancelar un evento, seleccionándolo del listado de eventos. </w:t>
+      </w:r>
+    </w:p>
+    <w:p>
+      <w:pPr>
+        <w:pStyle w:val="BodyText"/>
+        <w:numPr>
+          <w:ilvl w:val="0"/>
+          <w:numId w:val="5"/>
+        </w:numPr>
+        <w:spacing w:before="23" w:line="259" w:lineRule="auto"/>
+        <w:ind w:left="709" w:right="116"/>
+        <w:jc w:val="both"/>
+      </w:pPr>
+      <w:r>
+        <w:t xml:space="preserve">El sistema muestra los datos del evento, y el botón cancelar. Al presionarlo el evento pasa a un estado “cancelado”. Esto envía una alerta por mail a todos los organizadores y </w:t>
+      </w:r>
+      <w:r>
+        <w:lastRenderedPageBreak/>
+        <w:t>recepcionistas.</w:t>
+      </w:r>
+    </w:p>
+    <w:p>
+      <w:pPr>
+        <w:pStyle w:val="BodyText"/>
+        <w:spacing w:before="23" w:line="259" w:lineRule="auto"/>
+        <w:ind w:left="709" w:right="116"/>
+        <w:jc w:val="both"/>
+      </w:pPr>
+    </w:p>
+    <w:p>
+      <w:pPr>
+        <w:pStyle w:val="BodyText"/>
         <w:spacing w:before="21" w:line="259" w:lineRule="auto"/>
         <w:ind w:left="720" w:right="118"/>
         <w:jc w:val="both"/>
@@ -2467,7 +2643,7 @@
           <w:b/>
           <w:bCs/>
         </w:rPr>
-        <w:t>Organizar evento</w:t>
+        <w:t>Gestión de organización</w:t>
       </w:r>
       <w:r>
         <w:rPr>
@@ -2496,7 +2672,13 @@
         <w:jc w:val="both"/>
       </w:pPr>
       <w:r>
-        <w:t>un organizador ingresa al sistema, y este le muestra un listado con los eventos próximos a organizar. El organizador selecciona uno.</w:t>
+        <w:t>un organizador ingresa al sistema, y este le muestra un listado con los eventos próximos a organizar</w:t>
+      </w:r>
+      <w:r>
+        <w:t xml:space="preserve"> ()</w:t>
+      </w:r>
+      <w:r>
+        <w:t>. El organizador selecciona uno.</w:t>
       </w:r>
     </w:p>
     <w:p>
@@ -2570,7 +2752,13 @@
       </w:r>
       <w:proofErr w:type="spellEnd"/>
       <w:r>
-        <w:t>, numero de teléfono, mail de contacto, tipos de servicios que brinda, precio por persona y un índice de actualización de precio.</w:t>
+        <w:t xml:space="preserve">, </w:t>
+      </w:r>
+      <w:r>
+        <w:t>número</w:t>
+      </w:r>
+      <w:r>
+        <w:t xml:space="preserve"> de teléfono, mail de contacto, tipos de servicios que brinda, precio por persona y un índice de actualización de precio.</w:t>
       </w:r>
     </w:p>
     <w:p>
@@ -2591,58 +2779,9 @@
     <w:p>
       <w:pPr>
         <w:pStyle w:val="BodyText"/>
-        <w:spacing w:before="21" w:line="259" w:lineRule="auto"/>
-        <w:ind w:left="720" w:right="118"/>
-        <w:jc w:val="both"/>
-      </w:pPr>
-    </w:p>
-    <w:p>
-      <w:pPr>
-        <w:pStyle w:val="BodyText"/>
-        <w:spacing w:before="21" w:line="259" w:lineRule="auto"/>
-        <w:ind w:left="720" w:right="118"/>
-        <w:jc w:val="both"/>
-      </w:pPr>
-    </w:p>
-    <w:p>
-      <w:pPr>
-        <w:pStyle w:val="BodyText"/>
-        <w:spacing w:before="21" w:line="259" w:lineRule="auto"/>
-        <w:ind w:right="118"/>
-        <w:jc w:val="both"/>
-        <w:rPr>
-          <w:b/>
-          <w:bCs/>
-        </w:rPr>
-      </w:pPr>
-      <w:r>
-        <w:rPr>
-          <w:b/>
-          <w:bCs/>
-        </w:rPr>
-        <w:t>Alertas</w:t>
-      </w:r>
-      <w:r>
-        <w:rPr>
-          <w:b/>
-          <w:bCs/>
-        </w:rPr>
-        <w:t xml:space="preserve"> y cancelación</w:t>
-      </w:r>
-      <w:r>
-        <w:rPr>
-          <w:b/>
-          <w:bCs/>
-        </w:rPr>
-        <w:t xml:space="preserve"> de eventos:</w:t>
-      </w:r>
-    </w:p>
-    <w:p>
-      <w:pPr>
-        <w:pStyle w:val="BodyText"/>
         <w:numPr>
           <w:ilvl w:val="0"/>
-          <w:numId w:val="4"/>
+          <w:numId w:val="3"/>
         </w:numPr>
         <w:spacing w:before="21" w:line="259" w:lineRule="auto"/>
         <w:ind w:right="118"/>
@@ -2669,66 +2808,55 @@
         <w:pStyle w:val="BodyText"/>
         <w:numPr>
           <w:ilvl w:val="0"/>
-          <w:numId w:val="4"/>
+          <w:numId w:val="3"/>
         </w:numPr>
         <w:spacing w:before="21" w:line="259" w:lineRule="auto"/>
         <w:ind w:right="118"/>
         <w:jc w:val="both"/>
       </w:pPr>
       <w:r>
-        <w:t>El organizador consultará en el sistema sobre sus eventos, buscando a los que no estén pagos, y podrá entrar en cada uno, para consultar el teléfono de los clientes.</w:t>
-      </w:r>
-    </w:p>
-    <w:p>
-      <w:pPr>
-        <w:pStyle w:val="BodyText"/>
-        <w:numPr>
-          <w:ilvl w:val="0"/>
-          <w:numId w:val="4"/>
-        </w:numPr>
+        <w:t xml:space="preserve">El sistema luego de “finalizado” un evento, al cual se llega cuando se encuentra pago y se vence la fecha del evento, solicita al organizador que cargue un </w:t>
+      </w:r>
+      <w:proofErr w:type="spellStart"/>
+      <w:r>
+        <w:t>feedback</w:t>
+      </w:r>
+      <w:proofErr w:type="spellEnd"/>
+      <w:r>
+        <w:t xml:space="preserve"> de los proveedores involucrados, teniendo que asignarle una puntuación </w:t>
+      </w:r>
+      <w:proofErr w:type="gramStart"/>
+      <w:r>
+        <w:t>de acuerdo a</w:t>
+      </w:r>
+      <w:proofErr w:type="gramEnd"/>
+      <w:r>
+        <w:t xml:space="preserve"> cómo se dio el servicio. Esto es una escala del 0 al 10 y un campo de texto libre donde podrá ingresar alguna observación. Con esto se construirá la reputación de los proveedores.</w:t>
+      </w:r>
+    </w:p>
+    <w:p>
+      <w:pPr>
+        <w:pStyle w:val="BodyText"/>
         <w:spacing w:before="21" w:line="259" w:lineRule="auto"/>
-        <w:ind w:right="118"/>
-        <w:jc w:val="both"/>
-      </w:pPr>
-      <w:r>
-        <w:t xml:space="preserve">El organizador podrá cancelar un evento. En caso de hacerlo, presiona el botón cancelar, y </w:t>
-      </w:r>
-      <w:r>
-        <w:lastRenderedPageBreak/>
-        <w:t xml:space="preserve">el evento pasa a un estado “cancelado”. Esto envía </w:t>
-      </w:r>
-      <w:r>
-        <w:t>una alerta</w:t>
-      </w:r>
-      <w:r>
-        <w:t xml:space="preserve"> por mail a todos los organizadores y recepcionistas.</w:t>
-      </w:r>
-    </w:p>
-    <w:p>
-      <w:pPr>
-        <w:pStyle w:val="BodyText"/>
-        <w:numPr>
-          <w:ilvl w:val="0"/>
-          <w:numId w:val="4"/>
-        </w:numPr>
+        <w:ind w:left="720" w:right="118"/>
+        <w:jc w:val="both"/>
+      </w:pPr>
+    </w:p>
+    <w:p>
+      <w:pPr>
+        <w:pStyle w:val="BodyText"/>
         <w:spacing w:before="21" w:line="259" w:lineRule="auto"/>
-        <w:ind w:right="118"/>
-        <w:jc w:val="both"/>
-      </w:pPr>
-      <w:r>
-        <w:t xml:space="preserve">El sistema luego de “finalizado” un evento, al cual se llega cuando se encuentra pago y se vence la fecha del evento, solicita al organizador que cargue un </w:t>
-      </w:r>
-      <w:proofErr w:type="spellStart"/>
-      <w:r>
-        <w:t>feedback</w:t>
-      </w:r>
-      <w:proofErr w:type="spellEnd"/>
-      <w:r>
-        <w:t xml:space="preserve"> de los proveedores involucrados, teniendo que asignarle</w:t>
-      </w:r>
-      <w:r>
-        <w:t xml:space="preserve"> una puntuación de acuerdo a cómo se dio el servicio. Esto es una escala del 0 al 10 y un campo de texto libre donde podrá ingresar alguna observación. Con esto se construirá la reputación de los proveedores.</w:t>
-      </w:r>
+        <w:ind w:left="720" w:right="118"/>
+        <w:jc w:val="both"/>
+      </w:pPr>
+    </w:p>
+    <w:p>
+      <w:pPr>
+        <w:pStyle w:val="BodyText"/>
+        <w:spacing w:before="21" w:line="259" w:lineRule="auto"/>
+        <w:ind w:left="720" w:right="118"/>
+        <w:jc w:val="both"/>
+      </w:pPr>
     </w:p>
     <w:p>
       <w:pPr>
@@ -3000,7 +3128,14 @@
         <w:rPr>
           <w:color w:val="000000" w:themeColor="text1"/>
         </w:rPr>
-        <w:t>Clientes empresas para contactarlos de forma anticipada para eventos empresariales.</w:t>
+        <w:t xml:space="preserve">Clientes empresas para contactarlos de forma anticipada para eventos </w:t>
+      </w:r>
+      <w:r>
+        <w:rPr>
+          <w:color w:val="000000" w:themeColor="text1"/>
+        </w:rPr>
+        <w:lastRenderedPageBreak/>
+        <w:t>empresariales.</w:t>
       </w:r>
     </w:p>
     <w:p>
@@ -3021,6 +3156,102 @@
           <w:color w:val="000000" w:themeColor="text1"/>
         </w:rPr>
         <w:t>Proveedores potenciales para reemplazar</w:t>
+      </w:r>
+      <w:r>
+        <w:rPr>
+          <w:color w:val="000000" w:themeColor="text1"/>
+        </w:rPr>
+        <w:t xml:space="preserve"> por su mala reputación</w:t>
+      </w:r>
+      <w:r>
+        <w:rPr>
+          <w:color w:val="000000" w:themeColor="text1"/>
+        </w:rPr>
+        <w:t>.</w:t>
+      </w:r>
+    </w:p>
+    <w:p>
+      <w:pPr>
+        <w:pStyle w:val="BodyText"/>
+        <w:numPr>
+          <w:ilvl w:val="0"/>
+          <w:numId w:val="2"/>
+        </w:numPr>
+        <w:spacing w:before="23" w:line="259" w:lineRule="auto"/>
+        <w:ind w:right="827"/>
+        <w:rPr>
+          <w:color w:val="000000" w:themeColor="text1"/>
+        </w:rPr>
+      </w:pPr>
+      <w:r>
+        <w:rPr>
+          <w:color w:val="000000" w:themeColor="text1"/>
+        </w:rPr>
+        <w:t>Agenda de reservas del salón</w:t>
+      </w:r>
+      <w:r>
+        <w:rPr>
+          <w:color w:val="000000" w:themeColor="text1"/>
+        </w:rPr>
+        <w:t>.</w:t>
+      </w:r>
+    </w:p>
+    <w:p>
+      <w:pPr>
+        <w:pStyle w:val="BodyText"/>
+        <w:numPr>
+          <w:ilvl w:val="0"/>
+          <w:numId w:val="2"/>
+        </w:numPr>
+        <w:spacing w:before="23" w:line="259" w:lineRule="auto"/>
+        <w:ind w:right="827"/>
+        <w:rPr>
+          <w:color w:val="000000" w:themeColor="text1"/>
+        </w:rPr>
+      </w:pPr>
+      <w:r>
+        <w:rPr>
+          <w:color w:val="000000" w:themeColor="text1"/>
+        </w:rPr>
+        <w:t>Listados de clientes</w:t>
+      </w:r>
+      <w:r>
+        <w:rPr>
+          <w:color w:val="000000" w:themeColor="text1"/>
+        </w:rPr>
+        <w:t>.</w:t>
+      </w:r>
+    </w:p>
+    <w:p>
+      <w:pPr>
+        <w:pStyle w:val="BodyText"/>
+        <w:numPr>
+          <w:ilvl w:val="0"/>
+          <w:numId w:val="2"/>
+        </w:numPr>
+        <w:spacing w:before="23" w:line="259" w:lineRule="auto"/>
+        <w:ind w:right="827"/>
+        <w:rPr>
+          <w:color w:val="000000" w:themeColor="text1"/>
+        </w:rPr>
+      </w:pPr>
+      <w:r>
+        <w:rPr>
+          <w:color w:val="000000" w:themeColor="text1"/>
+        </w:rPr>
+        <w:t>Listados de proveedores con</w:t>
+      </w:r>
+      <w:r>
+        <w:rPr>
+          <w:color w:val="000000" w:themeColor="text1"/>
+        </w:rPr>
+        <w:t xml:space="preserve"> su</w:t>
+      </w:r>
+      <w:r>
+        <w:rPr>
+          <w:color w:val="000000" w:themeColor="text1"/>
+        </w:rPr>
+        <w:t xml:space="preserve"> reputación</w:t>
       </w:r>
       <w:r>
         <w:rPr>
@@ -3775,19 +4006,19 @@
       </w:pPr>
     </w:lvl>
   </w:abstractNum>
-  <w:num w:numId="1" w16cid:durableId="730466498">
+  <w:num w:numId="1" w16cid:durableId="1443921404">
     <w:abstractNumId w:val="0"/>
   </w:num>
-  <w:num w:numId="2" w16cid:durableId="1980767974">
+  <w:num w:numId="2" w16cid:durableId="547835125">
     <w:abstractNumId w:val="1"/>
   </w:num>
-  <w:num w:numId="3" w16cid:durableId="1241988494">
+  <w:num w:numId="3" w16cid:durableId="1286277922">
     <w:abstractNumId w:val="4"/>
   </w:num>
-  <w:num w:numId="4" w16cid:durableId="2112125397">
+  <w:num w:numId="4" w16cid:durableId="18701416">
     <w:abstractNumId w:val="3"/>
   </w:num>
-  <w:num w:numId="5" w16cid:durableId="1720938637">
+  <w:num w:numId="5" w16cid:durableId="52892635">
     <w:abstractNumId w:val="2"/>
   </w:num>
 </w:numbering>

</xml_diff>